<commit_message>
Update Fleming- Avocado Review Supplemental Material.docx
short title change
</commit_message>
<xml_diff>
--- a/Fleming- Avocado Review Supplemental Material.docx
+++ b/Fleming- Avocado Review Supplemental Material.docx
@@ -30,7 +30,27 @@
           <w:bCs/>
           <w:szCs w:val="20"/>
         </w:rPr>
-        <w:t>s extension for Scoping Reviews (PRISMA-ScR) Checklist</w:t>
+        <w:t>s extension for Scoping Reviews (PRISMA-</w:t>
+      </w:r>
+      <w:proofErr w:type="spellStart"/>
+      <w:r>
+        <w:rPr>
+          <w:rFonts w:ascii="Arial" w:eastAsiaTheme="majorEastAsia" w:hAnsi="Arial" w:cs="Arial"/>
+          <w:b/>
+          <w:bCs/>
+          <w:szCs w:val="20"/>
+        </w:rPr>
+        <w:t>ScR</w:t>
+      </w:r>
+      <w:proofErr w:type="spellEnd"/>
+      <w:r>
+        <w:rPr>
+          <w:rFonts w:ascii="Arial" w:eastAsiaTheme="majorEastAsia" w:hAnsi="Arial" w:cs="Arial"/>
+          <w:b/>
+          <w:bCs/>
+          <w:szCs w:val="20"/>
+        </w:rPr>
+        <w:t>) Checklist</w:t>
       </w:r>
     </w:p>
     <w:tbl>
@@ -135,8 +155,9 @@
                 <w:sz w:val="20"/>
                 <w:szCs w:val="20"/>
               </w:rPr>
-              <w:t>PRISMA-Sc</w:t>
-            </w:r>
+              <w:t>PRISMA-</w:t>
+            </w:r>
+            <w:proofErr w:type="spellStart"/>
             <w:r>
               <w:rPr>
                 <w:rFonts w:ascii="Arial" w:hAnsi="Arial" w:cs="Arial"/>
@@ -145,7 +166,28 @@
                 <w:sz w:val="20"/>
                 <w:szCs w:val="20"/>
               </w:rPr>
-              <w:t>R CHECKLIST ITEM</w:t>
+              <w:t>Sc</w:t>
+            </w:r>
+            <w:r>
+              <w:rPr>
+                <w:rFonts w:ascii="Arial" w:hAnsi="Arial" w:cs="Arial"/>
+                <w:b/>
+                <w:color w:val="F2F2F2" w:themeColor="background1" w:themeShade="F2"/>
+                <w:sz w:val="20"/>
+                <w:szCs w:val="20"/>
+              </w:rPr>
+              <w:t>R</w:t>
+            </w:r>
+            <w:proofErr w:type="spellEnd"/>
+            <w:r>
+              <w:rPr>
+                <w:rFonts w:ascii="Arial" w:hAnsi="Arial" w:cs="Arial"/>
+                <w:b/>
+                <w:color w:val="F2F2F2" w:themeColor="background1" w:themeShade="F2"/>
+                <w:sz w:val="20"/>
+                <w:szCs w:val="20"/>
+              </w:rPr>
+              <w:t xml:space="preserve"> CHECKLIST ITEM</w:t>
             </w:r>
           </w:p>
         </w:tc>
@@ -291,7 +333,6 @@
               <w:docPart w:val="7127DC551D0848E7A1A8055242AC8BDF"/>
             </w:placeholder>
           </w:sdtPr>
-          <w:sdtEndPr/>
           <w:sdtContent>
             <w:tc>
               <w:tcPr>
@@ -496,7 +537,6 @@
               <w:docPart w:val="7127DC551D0848E7A1A8055242AC8BDF"/>
             </w:placeholder>
           </w:sdtPr>
-          <w:sdtEndPr/>
           <w:sdtContent>
             <w:tc>
               <w:tcPr>
@@ -643,7 +683,6 @@
               <w:docPart w:val="7127DC551D0848E7A1A8055242AC8BDF"/>
             </w:placeholder>
           </w:sdtPr>
-          <w:sdtEndPr/>
           <w:sdtContent>
             <w:tc>
               <w:tcPr>
@@ -758,7 +797,6 @@
               <w:docPart w:val="7127DC551D0848E7A1A8055242AC8BDF"/>
             </w:placeholder>
           </w:sdtPr>
-          <w:sdtEndPr/>
           <w:sdtContent>
             <w:tc>
               <w:tcPr>
@@ -931,7 +969,6 @@
               <w:docPart w:val="7127DC551D0848E7A1A8055242AC8BDF"/>
             </w:placeholder>
           </w:sdtPr>
-          <w:sdtEndPr/>
           <w:sdtContent>
             <w:tc>
               <w:tcPr>
@@ -1059,7 +1096,6 @@
               <w:docPart w:val="7127DC551D0848E7A1A8055242AC8BDF"/>
             </w:placeholder>
           </w:sdtPr>
-          <w:sdtEndPr/>
           <w:sdtContent>
             <w:tc>
               <w:tcPr>
@@ -1198,7 +1234,6 @@
               <w:docPart w:val="7127DC551D0848E7A1A8055242AC8BDF"/>
             </w:placeholder>
           </w:sdtPr>
-          <w:sdtEndPr/>
           <w:sdtContent>
             <w:tc>
               <w:tcPr>
@@ -1310,7 +1345,6 @@
               <w:docPart w:val="7127DC551D0848E7A1A8055242AC8BDF"/>
             </w:placeholder>
           </w:sdtPr>
-          <w:sdtEndPr/>
           <w:sdtContent>
             <w:tc>
               <w:tcPr>
@@ -1430,7 +1464,6 @@
               <w:docPart w:val="7127DC551D0848E7A1A8055242AC8BDF"/>
             </w:placeholder>
           </w:sdtPr>
-          <w:sdtEndPr/>
           <w:sdtContent>
             <w:tc>
               <w:tcPr>
@@ -1598,7 +1631,6 @@
               <w:docPart w:val="7127DC551D0848E7A1A8055242AC8BDF"/>
             </w:placeholder>
           </w:sdtPr>
-          <w:sdtEndPr/>
           <w:sdtContent>
             <w:tc>
               <w:tcPr>
@@ -1713,7 +1745,6 @@
               <w:docPart w:val="84D8A8E5AA8F4E5BB4C7CDE9433C1F8C"/>
             </w:placeholder>
           </w:sdtPr>
-          <w:sdtEndPr/>
           <w:sdtContent>
             <w:tc>
               <w:tcPr>
@@ -1833,7 +1864,6 @@
               <w:docPart w:val="CD0E34AF51BA46019D0300A38ABF25C3"/>
             </w:placeholder>
           </w:sdtPr>
-          <w:sdtEndPr/>
           <w:sdtContent>
             <w:tc>
               <w:tcPr>
@@ -1946,7 +1976,6 @@
               <w:docPart w:val="CD0E34AF51BA46019D0300A38ABF25C3"/>
             </w:placeholder>
           </w:sdtPr>
-          <w:sdtEndPr/>
           <w:sdtContent>
             <w:tc>
               <w:tcPr>
@@ -2087,7 +2116,6 @@
               <w:docPart w:val="CD0E34AF51BA46019D0300A38ABF25C3"/>
             </w:placeholder>
           </w:sdtPr>
-          <w:sdtEndPr/>
           <w:sdtContent>
             <w:tc>
               <w:tcPr>
@@ -2199,7 +2227,6 @@
               <w:docPart w:val="CD0E34AF51BA46019D0300A38ABF25C3"/>
             </w:placeholder>
           </w:sdtPr>
-          <w:sdtEndPr/>
           <w:sdtContent>
             <w:tc>
               <w:tcPr>
@@ -2311,7 +2338,6 @@
               <w:docPart w:val="CD0E34AF51BA46019D0300A38ABF25C3"/>
             </w:placeholder>
           </w:sdtPr>
-          <w:sdtEndPr/>
           <w:sdtContent>
             <w:tc>
               <w:tcPr>
@@ -2439,7 +2465,6 @@
               <w:docPart w:val="CD0E34AF51BA46019D0300A38ABF25C3"/>
             </w:placeholder>
           </w:sdtPr>
-          <w:sdtEndPr/>
           <w:sdtContent>
             <w:tc>
               <w:tcPr>
@@ -2551,7 +2576,6 @@
               <w:docPart w:val="CD0E34AF51BA46019D0300A38ABF25C3"/>
             </w:placeholder>
           </w:sdtPr>
-          <w:sdtEndPr/>
           <w:sdtContent>
             <w:tc>
               <w:tcPr>
@@ -2708,7 +2732,6 @@
               <w:docPart w:val="CD0E34AF51BA46019D0300A38ABF25C3"/>
             </w:placeholder>
           </w:sdtPr>
-          <w:sdtEndPr/>
           <w:sdtContent>
             <w:tc>
               <w:tcPr>
@@ -2822,7 +2845,6 @@
               <w:docPart w:val="CD0E34AF51BA46019D0300A38ABF25C3"/>
             </w:placeholder>
           </w:sdtPr>
-          <w:sdtEndPr/>
           <w:sdtContent>
             <w:tc>
               <w:tcPr>
@@ -2934,7 +2956,6 @@
               <w:docPart w:val="CD0E34AF51BA46019D0300A38ABF25C3"/>
             </w:placeholder>
           </w:sdtPr>
-          <w:sdtEndPr/>
           <w:sdtContent>
             <w:tc>
               <w:tcPr>
@@ -3075,7 +3096,6 @@
               <w:docPart w:val="CD0E34AF51BA46019D0300A38ABF25C3"/>
             </w:placeholder>
           </w:sdtPr>
-          <w:sdtEndPr/>
           <w:sdtContent>
             <w:tc>
               <w:tcPr>
@@ -3118,7 +3138,25 @@
           <w:sz w:val="18"/>
           <w:szCs w:val="20"/>
         </w:rPr>
-        <w:t>JBI = Joanna Briggs Institute; PRISMA-ScR = Preferred Reporting Items for Systematic reviews and Meta-Analyses extension for Scoping Reviews.</w:t>
+        <w:t>JBI = Joanna Briggs Institute; PRISMA-</w:t>
+      </w:r>
+      <w:proofErr w:type="spellStart"/>
+      <w:r>
+        <w:rPr>
+          <w:rFonts w:ascii="Arial" w:hAnsi="Arial" w:cs="Arial"/>
+          <w:sz w:val="18"/>
+          <w:szCs w:val="20"/>
+        </w:rPr>
+        <w:t>ScR</w:t>
+      </w:r>
+      <w:proofErr w:type="spellEnd"/>
+      <w:r>
+        <w:rPr>
+          <w:rFonts w:ascii="Arial" w:hAnsi="Arial" w:cs="Arial"/>
+          <w:sz w:val="18"/>
+          <w:szCs w:val="20"/>
+        </w:rPr>
+        <w:t xml:space="preserve"> = Preferred Reporting Items for Systematic reviews and Meta-Analyses extension for Scoping Reviews.</w:t>
       </w:r>
     </w:p>
     <w:p>
@@ -3272,12 +3310,53 @@
         </w:rPr>
         <w:t xml:space="preserve"> </w:t>
       </w:r>
+      <w:proofErr w:type="spellStart"/>
       <w:r>
         <w:rPr>
           <w:sz w:val="16"/>
           <w:szCs w:val="16"/>
         </w:rPr>
-        <w:t>Tricco AC, Lillie E, Zarin W, O'Brien KK, Colquhoun H, Levac D, et al. PRISMA Extension for Scoping Reviews (PRISMAScR): Checklist and Explanation. Ann Intern Med. 2018;169:467–473.</w:t>
+        <w:t>Tricco</w:t>
+      </w:r>
+      <w:proofErr w:type="spellEnd"/>
+      <w:r>
+        <w:rPr>
+          <w:sz w:val="16"/>
+          <w:szCs w:val="16"/>
+        </w:rPr>
+        <w:t xml:space="preserve"> AC, Lillie E, Zarin W, O'Brien KK, Colquhoun H, Levac D, et al. PRISMA Extension for Scoping Reviews (</w:t>
+      </w:r>
+      <w:proofErr w:type="spellStart"/>
+      <w:r>
+        <w:rPr>
+          <w:sz w:val="16"/>
+          <w:szCs w:val="16"/>
+        </w:rPr>
+        <w:t>PRISMAScR</w:t>
+      </w:r>
+      <w:proofErr w:type="spellEnd"/>
+      <w:r>
+        <w:rPr>
+          <w:sz w:val="16"/>
+          <w:szCs w:val="16"/>
+        </w:rPr>
+        <w:t xml:space="preserve">): Checklist and Explanation. Ann Intern Med. </w:t>
+      </w:r>
+      <w:proofErr w:type="gramStart"/>
+      <w:r>
+        <w:rPr>
+          <w:sz w:val="16"/>
+          <w:szCs w:val="16"/>
+        </w:rPr>
+        <w:t>2018;169:467</w:t>
+      </w:r>
+      <w:proofErr w:type="gramEnd"/>
+      <w:r>
+        <w:rPr>
+          <w:sz w:val="16"/>
+          <w:szCs w:val="16"/>
+        </w:rPr>
+        <w:t>–473.</w:t>
       </w:r>
       <w:r>
         <w:rPr>
@@ -3287,6 +3366,7 @@
         <w:t xml:space="preserve"> </w:t>
       </w:r>
       <w:hyperlink r:id="rId11" w:history="1">
+        <w:proofErr w:type="spellStart"/>
         <w:r>
           <w:rPr>
             <w:rStyle w:val="Hyperlink"/>
@@ -3294,7 +3374,17 @@
             <w:sz w:val="16"/>
             <w:szCs w:val="16"/>
           </w:rPr>
-          <w:t>doi: 10.7326/M18-0850</w:t>
+          <w:t>doi</w:t>
+        </w:r>
+        <w:proofErr w:type="spellEnd"/>
+        <w:r>
+          <w:rPr>
+            <w:rStyle w:val="Hyperlink"/>
+            <w:iCs/>
+            <w:sz w:val="16"/>
+            <w:szCs w:val="16"/>
+          </w:rPr>
+          <w:t>: 10.7326/M18-0850</w:t>
         </w:r>
       </w:hyperlink>
       <w:r>
@@ -3357,7 +3447,23 @@
           <w:rFonts w:cs="Times New Roman"/>
           <w:lang w:val="en-US"/>
         </w:rPr>
-        <w:t>The following supplementary material describe the search strategy and data extraction protocols. The data have been made publicly available in two places</w:t>
+        <w:t xml:space="preserve">The following supplementary material </w:t>
+      </w:r>
+      <w:proofErr w:type="gramStart"/>
+      <w:r>
+        <w:rPr>
+          <w:rFonts w:cs="Times New Roman"/>
+          <w:lang w:val="en-US"/>
+        </w:rPr>
+        <w:t>describe</w:t>
+      </w:r>
+      <w:proofErr w:type="gramEnd"/>
+      <w:r>
+        <w:rPr>
+          <w:rFonts w:cs="Times New Roman"/>
+          <w:lang w:val="en-US"/>
+        </w:rPr>
+        <w:t xml:space="preserve"> the search strategy and data extraction protocols. The data have been made publicly available in two places</w:t>
       </w:r>
       <w:r>
         <w:rPr>
@@ -3420,8 +3526,17 @@
           <w:rFonts w:cs="Times New Roman"/>
           <w:lang w:val="en-US"/>
         </w:rPr>
-        <w:t xml:space="preserve"> and Zenodo</w:t>
+        <w:t xml:space="preserve"> and </w:t>
       </w:r>
+      <w:proofErr w:type="spellStart"/>
+      <w:r>
+        <w:rPr>
+          <w:rFonts w:cs="Times New Roman"/>
+          <w:lang w:val="en-US"/>
+        </w:rPr>
+        <w:t>Zenodo</w:t>
+      </w:r>
+      <w:proofErr w:type="spellEnd"/>
     </w:p>
     <w:p>
       <w:pPr>
@@ -3489,12 +3604,14 @@
           <w:lang w:val="en-US"/>
         </w:rPr>
       </w:pPr>
+      <w:proofErr w:type="spellStart"/>
       <w:r>
         <w:rPr>
           <w:rFonts w:cs="Times New Roman"/>
         </w:rPr>
         <w:t>GithHub</w:t>
       </w:r>
+      <w:proofErr w:type="spellEnd"/>
       <w:r>
         <w:rPr>
           <w:rFonts w:cs="Times New Roman"/>
@@ -3712,7 +3829,51 @@
           <w:szCs w:val="20"/>
           <w:lang w:val="en-US"/>
         </w:rPr>
-        <w:t>((avocado OR avo OR guacamole OR "Fuerte" OR "Hass") OR (("monounsaturated fat*" OR "monounsaturated fatty acids" OR fatty acids, monounsaturated[mh] OR MUFA) AND diet*) NOT review[pt])</w:t>
+        <w:t xml:space="preserve">((avocado OR </w:t>
+      </w:r>
+      <w:proofErr w:type="spellStart"/>
+      <w:r>
+        <w:rPr>
+          <w:rFonts w:eastAsia="Montserrat" w:cs="Times New Roman"/>
+          <w:color w:val="000000" w:themeColor="text1"/>
+          <w:sz w:val="20"/>
+          <w:szCs w:val="20"/>
+          <w:lang w:val="en-US"/>
+        </w:rPr>
+        <w:t>avo</w:t>
+      </w:r>
+      <w:proofErr w:type="spellEnd"/>
+      <w:r>
+        <w:rPr>
+          <w:rFonts w:eastAsia="Montserrat" w:cs="Times New Roman"/>
+          <w:color w:val="000000" w:themeColor="text1"/>
+          <w:sz w:val="20"/>
+          <w:szCs w:val="20"/>
+          <w:lang w:val="en-US"/>
+        </w:rPr>
+        <w:t xml:space="preserve"> OR guacamole OR "Fuerte" OR "Hass") OR (("monounsaturated fat*" OR "monounsaturated fatty acids" OR fatty acids, monounsaturated[</w:t>
+      </w:r>
+      <w:proofErr w:type="spellStart"/>
+      <w:r>
+        <w:rPr>
+          <w:rFonts w:eastAsia="Montserrat" w:cs="Times New Roman"/>
+          <w:color w:val="000000" w:themeColor="text1"/>
+          <w:sz w:val="20"/>
+          <w:szCs w:val="20"/>
+          <w:lang w:val="en-US"/>
+        </w:rPr>
+        <w:t>mh</w:t>
+      </w:r>
+      <w:proofErr w:type="spellEnd"/>
+      <w:r>
+        <w:rPr>
+          <w:rFonts w:eastAsia="Montserrat" w:cs="Times New Roman"/>
+          <w:color w:val="000000" w:themeColor="text1"/>
+          <w:sz w:val="20"/>
+          <w:szCs w:val="20"/>
+          <w:lang w:val="en-US"/>
+        </w:rPr>
+        <w:t>] OR MUFA) AND diet*) NOT review[pt])</w:t>
       </w:r>
     </w:p>
     <w:p>
@@ -3765,7 +3926,51 @@
           <w:szCs w:val="20"/>
           <w:lang w:val="en-US"/>
         </w:rPr>
-        <w:t>Notes: Pubmed translations of avocado include the term “persea”.</w:t>
+        <w:t xml:space="preserve">Notes: </w:t>
+      </w:r>
+      <w:proofErr w:type="spellStart"/>
+      <w:r>
+        <w:rPr>
+          <w:rFonts w:eastAsia="Montserrat" w:cs="Times New Roman"/>
+          <w:color w:val="000000" w:themeColor="text1"/>
+          <w:sz w:val="20"/>
+          <w:szCs w:val="20"/>
+          <w:lang w:val="en-US"/>
+        </w:rPr>
+        <w:t>Pubmed</w:t>
+      </w:r>
+      <w:proofErr w:type="spellEnd"/>
+      <w:r>
+        <w:rPr>
+          <w:rFonts w:eastAsia="Montserrat" w:cs="Times New Roman"/>
+          <w:color w:val="000000" w:themeColor="text1"/>
+          <w:sz w:val="20"/>
+          <w:szCs w:val="20"/>
+          <w:lang w:val="en-US"/>
+        </w:rPr>
+        <w:t xml:space="preserve"> translations of avocado include the term “</w:t>
+      </w:r>
+      <w:proofErr w:type="spellStart"/>
+      <w:r>
+        <w:rPr>
+          <w:rFonts w:eastAsia="Montserrat" w:cs="Times New Roman"/>
+          <w:color w:val="000000" w:themeColor="text1"/>
+          <w:sz w:val="20"/>
+          <w:szCs w:val="20"/>
+          <w:lang w:val="en-US"/>
+        </w:rPr>
+        <w:t>persea</w:t>
+      </w:r>
+      <w:proofErr w:type="spellEnd"/>
+      <w:r>
+        <w:rPr>
+          <w:rFonts w:eastAsia="Montserrat" w:cs="Times New Roman"/>
+          <w:color w:val="000000" w:themeColor="text1"/>
+          <w:sz w:val="20"/>
+          <w:szCs w:val="20"/>
+          <w:lang w:val="en-US"/>
+        </w:rPr>
+        <w:t>”.</w:t>
       </w:r>
     </w:p>
     <w:p>
@@ -3806,7 +4011,51 @@
           <w:szCs w:val="20"/>
           <w:lang w:val="en-US"/>
         </w:rPr>
-        <w:t>(((avocado OR avo OR Persea OR guacamole OR Fuerte OR Hass ) AND human))</w:t>
+        <w:t xml:space="preserve">(((avocado OR </w:t>
+      </w:r>
+      <w:proofErr w:type="spellStart"/>
+      <w:r>
+        <w:rPr>
+          <w:rFonts w:eastAsia="Montserrat" w:cs="Times New Roman"/>
+          <w:color w:val="000000" w:themeColor="text1"/>
+          <w:sz w:val="20"/>
+          <w:szCs w:val="20"/>
+          <w:lang w:val="en-US"/>
+        </w:rPr>
+        <w:t>avo</w:t>
+      </w:r>
+      <w:proofErr w:type="spellEnd"/>
+      <w:r>
+        <w:rPr>
+          <w:rFonts w:eastAsia="Montserrat" w:cs="Times New Roman"/>
+          <w:color w:val="000000" w:themeColor="text1"/>
+          <w:sz w:val="20"/>
+          <w:szCs w:val="20"/>
+          <w:lang w:val="en-US"/>
+        </w:rPr>
+        <w:t xml:space="preserve"> OR </w:t>
+      </w:r>
+      <w:proofErr w:type="spellStart"/>
+      <w:r>
+        <w:rPr>
+          <w:rFonts w:eastAsia="Montserrat" w:cs="Times New Roman"/>
+          <w:color w:val="000000" w:themeColor="text1"/>
+          <w:sz w:val="20"/>
+          <w:szCs w:val="20"/>
+          <w:lang w:val="en-US"/>
+        </w:rPr>
+        <w:t>Persea</w:t>
+      </w:r>
+      <w:proofErr w:type="spellEnd"/>
+      <w:r>
+        <w:rPr>
+          <w:rFonts w:eastAsia="Montserrat" w:cs="Times New Roman"/>
+          <w:color w:val="000000" w:themeColor="text1"/>
+          <w:sz w:val="20"/>
+          <w:szCs w:val="20"/>
+          <w:lang w:val="en-US"/>
+        </w:rPr>
+        <w:t xml:space="preserve"> OR guacamole OR Fuerte OR Hass ) AND human))</w:t>
       </w:r>
     </w:p>
     <w:p>
@@ -3876,7 +4125,29 @@
           <w:szCs w:val="20"/>
           <w:lang w:val="en-US"/>
         </w:rPr>
-        <w:t xml:space="preserve"> "ar" ) ) AND ( LIMIT-TO ( EXACTKEYWORD</w:t>
+        <w:t xml:space="preserve"> "</w:t>
+      </w:r>
+      <w:proofErr w:type="spellStart"/>
+      <w:r>
+        <w:rPr>
+          <w:rFonts w:eastAsia="Montserrat" w:cs="Times New Roman"/>
+          <w:color w:val="000000" w:themeColor="text1"/>
+          <w:sz w:val="20"/>
+          <w:szCs w:val="20"/>
+          <w:lang w:val="en-US"/>
+        </w:rPr>
+        <w:t>ar</w:t>
+      </w:r>
+      <w:proofErr w:type="spellEnd"/>
+      <w:r>
+        <w:rPr>
+          <w:rFonts w:eastAsia="Montserrat" w:cs="Times New Roman"/>
+          <w:color w:val="000000" w:themeColor="text1"/>
+          <w:sz w:val="20"/>
+          <w:szCs w:val="20"/>
+          <w:lang w:val="en-US"/>
+        </w:rPr>
+        <w:t>" ) ) AND ( LIMIT-TO ( EXACTKEYWORD</w:t>
       </w:r>
       <w:r>
         <w:rPr>
@@ -3942,7 +4213,43 @@
           <w:sz w:val="20"/>
           <w:szCs w:val="20"/>
         </w:rPr>
-        <w:t xml:space="preserve">1 MeSH descriptor: [Persea] explode all trees </w:t>
+        <w:t xml:space="preserve">1 </w:t>
+      </w:r>
+      <w:proofErr w:type="spellStart"/>
+      <w:r>
+        <w:rPr>
+          <w:rFonts w:eastAsia="Montserrat" w:cs="Times New Roman"/>
+          <w:sz w:val="20"/>
+          <w:szCs w:val="20"/>
+        </w:rPr>
+        <w:t>MeSH</w:t>
+      </w:r>
+      <w:proofErr w:type="spellEnd"/>
+      <w:r>
+        <w:rPr>
+          <w:rFonts w:eastAsia="Montserrat" w:cs="Times New Roman"/>
+          <w:sz w:val="20"/>
+          <w:szCs w:val="20"/>
+        </w:rPr>
+        <w:t xml:space="preserve"> descriptor: [</w:t>
+      </w:r>
+      <w:proofErr w:type="spellStart"/>
+      <w:r>
+        <w:rPr>
+          <w:rFonts w:eastAsia="Montserrat" w:cs="Times New Roman"/>
+          <w:sz w:val="20"/>
+          <w:szCs w:val="20"/>
+        </w:rPr>
+        <w:t>Persea</w:t>
+      </w:r>
+      <w:proofErr w:type="spellEnd"/>
+      <w:r>
+        <w:rPr>
+          <w:rFonts w:eastAsia="Montserrat" w:cs="Times New Roman"/>
+          <w:sz w:val="20"/>
+          <w:szCs w:val="20"/>
+        </w:rPr>
+        <w:t xml:space="preserve">] explode all trees </w:t>
       </w:r>
     </w:p>
     <w:p>
@@ -4067,7 +4374,27 @@
           <w:szCs w:val="20"/>
           <w:lang w:val="en-US"/>
         </w:rPr>
-        <w:t>There were no in-scope studies that used the term “avo” but did NOT use the term “avocado”.</w:t>
+        <w:t>There were no in-scope studies that used the term “</w:t>
+      </w:r>
+      <w:proofErr w:type="spellStart"/>
+      <w:r>
+        <w:rPr>
+          <w:rFonts w:cs="Times New Roman"/>
+          <w:sz w:val="20"/>
+          <w:szCs w:val="20"/>
+          <w:lang w:val="en-US"/>
+        </w:rPr>
+        <w:t>avo</w:t>
+      </w:r>
+      <w:proofErr w:type="spellEnd"/>
+      <w:r>
+        <w:rPr>
+          <w:rFonts w:cs="Times New Roman"/>
+          <w:sz w:val="20"/>
+          <w:szCs w:val="20"/>
+          <w:lang w:val="en-US"/>
+        </w:rPr>
+        <w:t>” but did NOT use the term “avocado”.</w:t>
       </w:r>
     </w:p>
     <w:p>
@@ -4091,7 +4418,27 @@
           <w:szCs w:val="20"/>
           <w:lang w:val="en-US"/>
         </w:rPr>
-        <w:t>The term “avo” was removed from all searches.</w:t>
+        <w:t>The term “</w:t>
+      </w:r>
+      <w:proofErr w:type="spellStart"/>
+      <w:r>
+        <w:rPr>
+          <w:rFonts w:cs="Times New Roman"/>
+          <w:sz w:val="20"/>
+          <w:szCs w:val="20"/>
+          <w:lang w:val="en-US"/>
+        </w:rPr>
+        <w:t>avo</w:t>
+      </w:r>
+      <w:proofErr w:type="spellEnd"/>
+      <w:r>
+        <w:rPr>
+          <w:rFonts w:cs="Times New Roman"/>
+          <w:sz w:val="20"/>
+          <w:szCs w:val="20"/>
+          <w:lang w:val="en-US"/>
+        </w:rPr>
+        <w:t>” was removed from all searches.</w:t>
       </w:r>
     </w:p>
     <w:p>
@@ -4115,7 +4462,27 @@
           <w:szCs w:val="20"/>
           <w:lang w:val="en-US"/>
         </w:rPr>
-        <w:t>There were no in-scope studies on monounsaturated fatty acids (MUFA) that did not also use the term “avocado”</w:t>
+        <w:t>There were no in-scope studies on monounsaturated fatty acids (MUFA) that did not also use the term “</w:t>
+      </w:r>
+      <w:proofErr w:type="gramStart"/>
+      <w:r>
+        <w:rPr>
+          <w:rFonts w:cs="Times New Roman"/>
+          <w:sz w:val="20"/>
+          <w:szCs w:val="20"/>
+          <w:lang w:val="en-US"/>
+        </w:rPr>
+        <w:t>avocado</w:t>
+      </w:r>
+      <w:proofErr w:type="gramEnd"/>
+      <w:r>
+        <w:rPr>
+          <w:rFonts w:cs="Times New Roman"/>
+          <w:sz w:val="20"/>
+          <w:szCs w:val="20"/>
+          <w:lang w:val="en-US"/>
+        </w:rPr>
+        <w:t>”</w:t>
       </w:r>
     </w:p>
     <w:p>
@@ -4180,7 +4547,6 @@
             <w:docPart w:val="224CAC458CC544CCAD9B70C2DEAA99F3"/>
           </w:placeholder>
         </w:sdtPr>
-        <w:sdtEndPr/>
         <w:sdtContent>
           <w:r>
             <w:rPr>
@@ -4222,8 +4588,39 @@
           <w:szCs w:val="20"/>
           <w:lang w:val="en-US"/>
         </w:rPr>
-        <w:t>For pubmed: The scope was widened to remove the filter for publication type</w:t>
+        <w:t xml:space="preserve">For </w:t>
       </w:r>
+      <w:proofErr w:type="spellStart"/>
+      <w:r>
+        <w:rPr>
+          <w:rFonts w:cs="Times New Roman"/>
+          <w:sz w:val="20"/>
+          <w:szCs w:val="20"/>
+          <w:lang w:val="en-US"/>
+        </w:rPr>
+        <w:t>pubmed</w:t>
+      </w:r>
+      <w:proofErr w:type="spellEnd"/>
+      <w:r>
+        <w:rPr>
+          <w:rFonts w:cs="Times New Roman"/>
+          <w:sz w:val="20"/>
+          <w:szCs w:val="20"/>
+          <w:lang w:val="en-US"/>
+        </w:rPr>
+        <w:t xml:space="preserve">: The scope was widened to remove the filter for publication </w:t>
+      </w:r>
+      <w:proofErr w:type="gramStart"/>
+      <w:r>
+        <w:rPr>
+          <w:rFonts w:cs="Times New Roman"/>
+          <w:sz w:val="20"/>
+          <w:szCs w:val="20"/>
+          <w:lang w:val="en-US"/>
+        </w:rPr>
+        <w:t>type</w:t>
+      </w:r>
+      <w:proofErr w:type="gramEnd"/>
     </w:p>
     <w:p>
       <w:pPr>
@@ -4246,8 +4643,39 @@
           <w:szCs w:val="20"/>
           <w:lang w:val="en-US"/>
         </w:rPr>
-        <w:t>The term “aguacate” was added to identify Spanish translations</w:t>
+        <w:t>The term “</w:t>
       </w:r>
+      <w:proofErr w:type="spellStart"/>
+      <w:r>
+        <w:rPr>
+          <w:rFonts w:cs="Times New Roman"/>
+          <w:sz w:val="20"/>
+          <w:szCs w:val="20"/>
+          <w:lang w:val="en-US"/>
+        </w:rPr>
+        <w:t>aguacate</w:t>
+      </w:r>
+      <w:proofErr w:type="spellEnd"/>
+      <w:r>
+        <w:rPr>
+          <w:rFonts w:cs="Times New Roman"/>
+          <w:sz w:val="20"/>
+          <w:szCs w:val="20"/>
+          <w:lang w:val="en-US"/>
+        </w:rPr>
+        <w:t xml:space="preserve">” was added to identify Spanish </w:t>
+      </w:r>
+      <w:proofErr w:type="gramStart"/>
+      <w:r>
+        <w:rPr>
+          <w:rFonts w:cs="Times New Roman"/>
+          <w:sz w:val="20"/>
+          <w:szCs w:val="20"/>
+          <w:lang w:val="en-US"/>
+        </w:rPr>
+        <w:t>translations</w:t>
+      </w:r>
+      <w:proofErr w:type="gramEnd"/>
     </w:p>
     <w:p>
       <w:pPr>
@@ -4268,6 +4696,7 @@
           <w:lang w:val="en-US"/>
         </w:rPr>
       </w:pPr>
+      <w:proofErr w:type="spellStart"/>
       <w:r>
         <w:rPr>
           <w:rFonts w:cs="Times New Roman"/>
@@ -4275,7 +4704,37 @@
           <w:szCs w:val="20"/>
           <w:lang w:val="en-US"/>
         </w:rPr>
-        <w:t>Pubmed: For date restricted searches, the [Date - Create] field will be used, rather than the publication date, because this is the first date recorded in pubmed.</w:t>
+        <w:t>Pubmed</w:t>
+      </w:r>
+      <w:proofErr w:type="spellEnd"/>
+      <w:r>
+        <w:rPr>
+          <w:rFonts w:cs="Times New Roman"/>
+          <w:sz w:val="20"/>
+          <w:szCs w:val="20"/>
+          <w:lang w:val="en-US"/>
+        </w:rPr>
+        <w:t xml:space="preserve">: For date restricted searches, the [Date - Create] field will be used, rather than the publication date, because this is the first date recorded in </w:t>
+      </w:r>
+      <w:proofErr w:type="spellStart"/>
+      <w:r>
+        <w:rPr>
+          <w:rFonts w:cs="Times New Roman"/>
+          <w:sz w:val="20"/>
+          <w:szCs w:val="20"/>
+          <w:lang w:val="en-US"/>
+        </w:rPr>
+        <w:t>pubmed</w:t>
+      </w:r>
+      <w:proofErr w:type="spellEnd"/>
+      <w:r>
+        <w:rPr>
+          <w:rFonts w:cs="Times New Roman"/>
+          <w:sz w:val="20"/>
+          <w:szCs w:val="20"/>
+          <w:lang w:val="en-US"/>
+        </w:rPr>
+        <w:t>.</w:t>
       </w:r>
     </w:p>
     <w:p>
@@ -4346,7 +4805,29 @@
           <w:szCs w:val="20"/>
           <w:lang w:val="en-US"/>
         </w:rPr>
-        <w:t>(avocado OR guacamole OR "Fuerte" OR "Hass" OR "aguacate") AND ("2023/10/01"[Date - Create] : "3000"[Date - Create])</w:t>
+        <w:t>(avocado OR guacamole OR "Fuerte" OR "Hass" OR "</w:t>
+      </w:r>
+      <w:proofErr w:type="spellStart"/>
+      <w:r>
+        <w:rPr>
+          <w:rFonts w:eastAsia="Montserrat" w:cs="Times New Roman"/>
+          <w:color w:val="000000" w:themeColor="text1"/>
+          <w:sz w:val="20"/>
+          <w:szCs w:val="20"/>
+          <w:lang w:val="en-US"/>
+        </w:rPr>
+        <w:t>aguacate</w:t>
+      </w:r>
+      <w:proofErr w:type="spellEnd"/>
+      <w:r>
+        <w:rPr>
+          <w:rFonts w:eastAsia="Montserrat" w:cs="Times New Roman"/>
+          <w:color w:val="000000" w:themeColor="text1"/>
+          <w:sz w:val="20"/>
+          <w:szCs w:val="20"/>
+          <w:lang w:val="en-US"/>
+        </w:rPr>
+        <w:t>") AND ("2023/10/01"[Date - Create] : "3000"[Date - Create])</w:t>
       </w:r>
     </w:p>
     <w:p>
@@ -4399,7 +4880,51 @@
           <w:szCs w:val="20"/>
           <w:lang w:val="en-US"/>
         </w:rPr>
-        <w:t>Notes: Pubmed translations of avocado include the term “persea”.</w:t>
+        <w:t xml:space="preserve">Notes: </w:t>
+      </w:r>
+      <w:proofErr w:type="spellStart"/>
+      <w:r>
+        <w:rPr>
+          <w:rFonts w:eastAsia="Montserrat" w:cs="Times New Roman"/>
+          <w:color w:val="000000" w:themeColor="text1"/>
+          <w:sz w:val="20"/>
+          <w:szCs w:val="20"/>
+          <w:lang w:val="en-US"/>
+        </w:rPr>
+        <w:t>Pubmed</w:t>
+      </w:r>
+      <w:proofErr w:type="spellEnd"/>
+      <w:r>
+        <w:rPr>
+          <w:rFonts w:eastAsia="Montserrat" w:cs="Times New Roman"/>
+          <w:color w:val="000000" w:themeColor="text1"/>
+          <w:sz w:val="20"/>
+          <w:szCs w:val="20"/>
+          <w:lang w:val="en-US"/>
+        </w:rPr>
+        <w:t xml:space="preserve"> translations of avocado include the term “</w:t>
+      </w:r>
+      <w:proofErr w:type="spellStart"/>
+      <w:r>
+        <w:rPr>
+          <w:rFonts w:eastAsia="Montserrat" w:cs="Times New Roman"/>
+          <w:color w:val="000000" w:themeColor="text1"/>
+          <w:sz w:val="20"/>
+          <w:szCs w:val="20"/>
+          <w:lang w:val="en-US"/>
+        </w:rPr>
+        <w:t>persea</w:t>
+      </w:r>
+      <w:proofErr w:type="spellEnd"/>
+      <w:r>
+        <w:rPr>
+          <w:rFonts w:eastAsia="Montserrat" w:cs="Times New Roman"/>
+          <w:color w:val="000000" w:themeColor="text1"/>
+          <w:sz w:val="20"/>
+          <w:szCs w:val="20"/>
+          <w:lang w:val="en-US"/>
+        </w:rPr>
+        <w:t>”.</w:t>
       </w:r>
     </w:p>
     <w:p>
@@ -4440,7 +4965,51 @@
           <w:szCs w:val="20"/>
           <w:lang w:val="en-US"/>
         </w:rPr>
-        <w:t>(avocado OR Persea OR guacamole OR Fuerte OR Hass OR aguacate) AND human</w:t>
+        <w:t xml:space="preserve">(avocado OR </w:t>
+      </w:r>
+      <w:proofErr w:type="spellStart"/>
+      <w:r>
+        <w:rPr>
+          <w:rFonts w:eastAsia="Montserrat" w:cs="Times New Roman"/>
+          <w:color w:val="000000" w:themeColor="text1"/>
+          <w:sz w:val="20"/>
+          <w:szCs w:val="20"/>
+          <w:lang w:val="en-US"/>
+        </w:rPr>
+        <w:t>Persea</w:t>
+      </w:r>
+      <w:proofErr w:type="spellEnd"/>
+      <w:r>
+        <w:rPr>
+          <w:rFonts w:eastAsia="Montserrat" w:cs="Times New Roman"/>
+          <w:color w:val="000000" w:themeColor="text1"/>
+          <w:sz w:val="20"/>
+          <w:szCs w:val="20"/>
+          <w:lang w:val="en-US"/>
+        </w:rPr>
+        <w:t xml:space="preserve"> OR guacamole OR Fuerte OR Hass OR </w:t>
+      </w:r>
+      <w:proofErr w:type="spellStart"/>
+      <w:r>
+        <w:rPr>
+          <w:rFonts w:eastAsia="Montserrat" w:cs="Times New Roman"/>
+          <w:color w:val="000000" w:themeColor="text1"/>
+          <w:sz w:val="20"/>
+          <w:szCs w:val="20"/>
+          <w:lang w:val="en-US"/>
+        </w:rPr>
+        <w:t>aguacate</w:t>
+      </w:r>
+      <w:proofErr w:type="spellEnd"/>
+      <w:r>
+        <w:rPr>
+          <w:rFonts w:eastAsia="Montserrat" w:cs="Times New Roman"/>
+          <w:color w:val="000000" w:themeColor="text1"/>
+          <w:sz w:val="20"/>
+          <w:szCs w:val="20"/>
+          <w:lang w:val="en-US"/>
+        </w:rPr>
+        <w:t>) AND human</w:t>
       </w:r>
     </w:p>
     <w:p>
@@ -4482,8 +5051,20 @@
           <w:szCs w:val="20"/>
           <w:lang w:val="en-US"/>
         </w:rPr>
-        <w:t>Set Dates with UI: index dates from 2023-10-17 to 2024-04-29</w:t>
+        <w:t xml:space="preserve">Set Dates with UI: index dates from 2023-10-17 to </w:t>
       </w:r>
+      <w:proofErr w:type="gramStart"/>
+      <w:r>
+        <w:rPr>
+          <w:rFonts w:eastAsia="Montserrat" w:cs="Times New Roman"/>
+          <w:color w:val="000000" w:themeColor="text1"/>
+          <w:sz w:val="20"/>
+          <w:szCs w:val="20"/>
+          <w:lang w:val="en-US"/>
+        </w:rPr>
+        <w:t>2024-04-29</w:t>
+      </w:r>
+      <w:proofErr w:type="gramEnd"/>
     </w:p>
     <w:p>
       <w:pPr>
@@ -4531,7 +5112,67 @@
           <w:sz w:val="20"/>
           <w:szCs w:val="20"/>
         </w:rPr>
-        <w:t>TITLE-ABS-KEY ( ( "avocado" ) OR ( "aguacate" ) OR ( "guacamole" ) OR ( "Persea" ) OR ( "Fuerte" ) OR ( "Hass" ) ) OR INDEXTERMS ( "avocado" ) AND PUBYEAR &gt; 2022 AND PUBYEAR &lt; 2025 AND ( LIMIT-TO ( DOCTYPE</w:t>
+        <w:t xml:space="preserve">TITLE-ABS-KEY </w:t>
+      </w:r>
+      <w:proofErr w:type="gramStart"/>
+      <w:r>
+        <w:rPr>
+          <w:rFonts w:eastAsia="Montserrat" w:cs="Times New Roman"/>
+          <w:color w:val="000000" w:themeColor="text1"/>
+          <w:sz w:val="20"/>
+          <w:szCs w:val="20"/>
+        </w:rPr>
+        <w:t>( (</w:t>
+      </w:r>
+      <w:proofErr w:type="gramEnd"/>
+      <w:r>
+        <w:rPr>
+          <w:rFonts w:eastAsia="Montserrat" w:cs="Times New Roman"/>
+          <w:color w:val="000000" w:themeColor="text1"/>
+          <w:sz w:val="20"/>
+          <w:szCs w:val="20"/>
+        </w:rPr>
+        <w:t> "avocado" ) OR ( "</w:t>
+      </w:r>
+      <w:proofErr w:type="spellStart"/>
+      <w:r>
+        <w:rPr>
+          <w:rFonts w:eastAsia="Montserrat" w:cs="Times New Roman"/>
+          <w:color w:val="000000" w:themeColor="text1"/>
+          <w:sz w:val="20"/>
+          <w:szCs w:val="20"/>
+        </w:rPr>
+        <w:t>aguacate</w:t>
+      </w:r>
+      <w:proofErr w:type="spellEnd"/>
+      <w:r>
+        <w:rPr>
+          <w:rFonts w:eastAsia="Montserrat" w:cs="Times New Roman"/>
+          <w:color w:val="000000" w:themeColor="text1"/>
+          <w:sz w:val="20"/>
+          <w:szCs w:val="20"/>
+        </w:rPr>
+        <w:t>" ) OR ( "guacamole" ) OR ( "</w:t>
+      </w:r>
+      <w:proofErr w:type="spellStart"/>
+      <w:r>
+        <w:rPr>
+          <w:rFonts w:eastAsia="Montserrat" w:cs="Times New Roman"/>
+          <w:color w:val="000000" w:themeColor="text1"/>
+          <w:sz w:val="20"/>
+          <w:szCs w:val="20"/>
+        </w:rPr>
+        <w:t>Persea</w:t>
+      </w:r>
+      <w:proofErr w:type="spellEnd"/>
+      <w:r>
+        <w:rPr>
+          <w:rFonts w:eastAsia="Montserrat" w:cs="Times New Roman"/>
+          <w:color w:val="000000" w:themeColor="text1"/>
+          <w:sz w:val="20"/>
+          <w:szCs w:val="20"/>
+        </w:rPr>
+        <w:t>" ) OR ( "Fuerte" ) OR ( "Hass" ) ) OR INDEXTERMS ( "avocado" ) AND PUBYEAR &gt; 2022 AND PUBYEAR &lt; 2025 AND ( LIMIT-TO ( DOCTYPE</w:t>
       </w:r>
       <w:r>
         <w:rPr>
@@ -4549,7 +5190,27 @@
           <w:sz w:val="20"/>
           <w:szCs w:val="20"/>
         </w:rPr>
-        <w:t> "ar" ) ) AND ( LIMIT-TO ( EXACTKEYWORD</w:t>
+        <w:t> "</w:t>
+      </w:r>
+      <w:proofErr w:type="spellStart"/>
+      <w:r>
+        <w:rPr>
+          <w:rFonts w:eastAsia="Montserrat" w:cs="Times New Roman"/>
+          <w:color w:val="000000" w:themeColor="text1"/>
+          <w:sz w:val="20"/>
+          <w:szCs w:val="20"/>
+        </w:rPr>
+        <w:t>ar</w:t>
+      </w:r>
+      <w:proofErr w:type="spellEnd"/>
+      <w:r>
+        <w:rPr>
+          <w:rFonts w:eastAsia="Montserrat" w:cs="Times New Roman"/>
+          <w:color w:val="000000" w:themeColor="text1"/>
+          <w:sz w:val="20"/>
+          <w:szCs w:val="20"/>
+        </w:rPr>
+        <w:t>" ) ) AND ( LIMIT-TO ( EXACTKEYWORD</w:t>
       </w:r>
       <w:r>
         <w:rPr>
@@ -4652,7 +5313,43 @@
           <w:sz w:val="20"/>
           <w:szCs w:val="20"/>
         </w:rPr>
-        <w:t>1 MeSH descriptor: [Persea] explode all trees</w:t>
+        <w:t xml:space="preserve">1 </w:t>
+      </w:r>
+      <w:proofErr w:type="spellStart"/>
+      <w:r>
+        <w:rPr>
+          <w:rFonts w:eastAsia="Montserrat" w:cs="Times New Roman"/>
+          <w:sz w:val="20"/>
+          <w:szCs w:val="20"/>
+        </w:rPr>
+        <w:t>MeSH</w:t>
+      </w:r>
+      <w:proofErr w:type="spellEnd"/>
+      <w:r>
+        <w:rPr>
+          <w:rFonts w:eastAsia="Montserrat" w:cs="Times New Roman"/>
+          <w:sz w:val="20"/>
+          <w:szCs w:val="20"/>
+        </w:rPr>
+        <w:t xml:space="preserve"> descriptor: [</w:t>
+      </w:r>
+      <w:proofErr w:type="spellStart"/>
+      <w:r>
+        <w:rPr>
+          <w:rFonts w:eastAsia="Montserrat" w:cs="Times New Roman"/>
+          <w:sz w:val="20"/>
+          <w:szCs w:val="20"/>
+        </w:rPr>
+        <w:t>Persea</w:t>
+      </w:r>
+      <w:proofErr w:type="spellEnd"/>
+      <w:r>
+        <w:rPr>
+          <w:rFonts w:eastAsia="Montserrat" w:cs="Times New Roman"/>
+          <w:sz w:val="20"/>
+          <w:szCs w:val="20"/>
+        </w:rPr>
+        <w:t>] explode all trees</w:t>
       </w:r>
     </w:p>
     <w:p>
@@ -4669,7 +5366,25 @@
           <w:sz w:val="20"/>
           <w:szCs w:val="20"/>
         </w:rPr>
-        <w:t>2 (avocado OR guacamole OR "Fuerte" OR "Hass" OR “aguacate”)</w:t>
+        <w:t>2 (avocado OR guacamole OR "Fuerte" OR "Hass" OR “</w:t>
+      </w:r>
+      <w:proofErr w:type="spellStart"/>
+      <w:r>
+        <w:rPr>
+          <w:rFonts w:eastAsia="Montserrat" w:cs="Times New Roman"/>
+          <w:sz w:val="20"/>
+          <w:szCs w:val="20"/>
+        </w:rPr>
+        <w:t>aguacate</w:t>
+      </w:r>
+      <w:proofErr w:type="spellEnd"/>
+      <w:r>
+        <w:rPr>
+          <w:rFonts w:eastAsia="Montserrat" w:cs="Times New Roman"/>
+          <w:sz w:val="20"/>
+          <w:szCs w:val="20"/>
+        </w:rPr>
+        <w:t>”)</w:t>
       </w:r>
     </w:p>
     <w:p>
@@ -5647,6 +6362,7 @@
                 <w:szCs w:val="20"/>
               </w:rPr>
             </w:pPr>
+            <w:proofErr w:type="spellStart"/>
             <w:r>
               <w:rPr>
                 <w:rFonts w:cs="Times New Roman"/>
@@ -5654,7 +6370,17 @@
                 <w:sz w:val="20"/>
                 <w:szCs w:val="20"/>
               </w:rPr>
-              <w:t>Persea americana for Total Health (PATH) Study; NCT01271829; Khor 2014</w:t>
+              <w:t>Persea</w:t>
+            </w:r>
+            <w:proofErr w:type="spellEnd"/>
+            <w:r>
+              <w:rPr>
+                <w:rFonts w:cs="Times New Roman"/>
+                <w:color w:val="000000"/>
+                <w:sz w:val="20"/>
+                <w:szCs w:val="20"/>
+              </w:rPr>
+              <w:t xml:space="preserve"> americana for Total Health (PATH) Study; NCT01271829; Khor 2014</w:t>
             </w:r>
           </w:p>
           <w:p>
@@ -5791,13 +6517,23 @@
                 <w:szCs w:val="20"/>
               </w:rPr>
             </w:pPr>
-            <w:r>
-              <w:rPr>
-                <w:rFonts w:cs="Times New Roman"/>
-                <w:sz w:val="20"/>
-                <w:szCs w:val="20"/>
-              </w:rPr>
-              <w:t>Not-unique:</w:t>
+            <w:proofErr w:type="gramStart"/>
+            <w:r>
+              <w:rPr>
+                <w:rFonts w:cs="Times New Roman"/>
+                <w:sz w:val="20"/>
+                <w:szCs w:val="20"/>
+              </w:rPr>
+              <w:t>Not-unique</w:t>
+            </w:r>
+            <w:proofErr w:type="gramEnd"/>
+            <w:r>
+              <w:rPr>
+                <w:rFonts w:cs="Times New Roman"/>
+                <w:sz w:val="20"/>
+                <w:szCs w:val="20"/>
+              </w:rPr>
+              <w:t>:</w:t>
             </w:r>
             <w:r>
               <w:rPr>
@@ -5848,6 +6584,8 @@
                 <w:szCs w:val="20"/>
               </w:rPr>
             </w:pPr>
+            <w:proofErr w:type="spellStart"/>
+            <w:proofErr w:type="gramStart"/>
             <w:r>
               <w:rPr>
                 <w:rFonts w:cs="Times New Roman"/>
@@ -5855,8 +6593,39 @@
                 <w:sz w:val="20"/>
                 <w:szCs w:val="20"/>
               </w:rPr>
-              <w:t>Main;Unique;Not unique;NA</w:t>
-            </w:r>
+              <w:t>Main;Unique</w:t>
+            </w:r>
+            <w:proofErr w:type="gramEnd"/>
+            <w:r>
+              <w:rPr>
+                <w:rFonts w:cs="Times New Roman"/>
+                <w:color w:val="000000"/>
+                <w:sz w:val="20"/>
+                <w:szCs w:val="20"/>
+              </w:rPr>
+              <w:t>;Not</w:t>
+            </w:r>
+            <w:proofErr w:type="spellEnd"/>
+            <w:r>
+              <w:rPr>
+                <w:rFonts w:cs="Times New Roman"/>
+                <w:color w:val="000000"/>
+                <w:sz w:val="20"/>
+                <w:szCs w:val="20"/>
+              </w:rPr>
+              <w:t xml:space="preserve"> </w:t>
+            </w:r>
+            <w:proofErr w:type="spellStart"/>
+            <w:r>
+              <w:rPr>
+                <w:rFonts w:cs="Times New Roman"/>
+                <w:color w:val="000000"/>
+                <w:sz w:val="20"/>
+                <w:szCs w:val="20"/>
+              </w:rPr>
+              <w:t>unique;NA</w:t>
+            </w:r>
+            <w:proofErr w:type="spellEnd"/>
           </w:p>
         </w:tc>
       </w:tr>
@@ -6592,7 +7361,25 @@
                 <w:sz w:val="20"/>
                 <w:szCs w:val="20"/>
               </w:rPr>
-              <w:t>. Categorizations are based off of the mean age reported.</w:t>
+              <w:t xml:space="preserve">. Categorizations are based </w:t>
+            </w:r>
+            <w:proofErr w:type="gramStart"/>
+            <w:r>
+              <w:rPr>
+                <w:rFonts w:cs="Times New Roman"/>
+                <w:sz w:val="20"/>
+                <w:szCs w:val="20"/>
+              </w:rPr>
+              <w:t>off of</w:t>
+            </w:r>
+            <w:proofErr w:type="gramEnd"/>
+            <w:r>
+              <w:rPr>
+                <w:rFonts w:cs="Times New Roman"/>
+                <w:sz w:val="20"/>
+                <w:szCs w:val="20"/>
+              </w:rPr>
+              <w:t xml:space="preserve"> the mean age reported.</w:t>
             </w:r>
             <w:r>
               <w:rPr>
@@ -6888,6 +7675,7 @@
                 <w:szCs w:val="20"/>
               </w:rPr>
             </w:pPr>
+            <w:proofErr w:type="gramStart"/>
             <w:r>
               <w:rPr>
                 <w:rFonts w:cs="Times New Roman"/>
@@ -6896,6 +7684,7 @@
               </w:rPr>
               <w:t>Free-text</w:t>
             </w:r>
+            <w:proofErr w:type="gramEnd"/>
           </w:p>
         </w:tc>
         <w:tc>
@@ -7195,6 +7984,8 @@
                 <w:szCs w:val="20"/>
               </w:rPr>
             </w:pPr>
+            <w:proofErr w:type="spellStart"/>
+            <w:proofErr w:type="gramStart"/>
             <w:r>
               <w:rPr>
                 <w:rFonts w:cs="Times New Roman"/>
@@ -7202,7 +7993,18 @@
                 <w:sz w:val="20"/>
                 <w:szCs w:val="20"/>
               </w:rPr>
-              <w:t>Underweight;Healthy weight, Overweight or obese</w:t>
+              <w:t>Underweight;Healthy</w:t>
+            </w:r>
+            <w:proofErr w:type="spellEnd"/>
+            <w:proofErr w:type="gramEnd"/>
+            <w:r>
+              <w:rPr>
+                <w:rFonts w:cs="Times New Roman"/>
+                <w:color w:val="000000"/>
+                <w:sz w:val="20"/>
+                <w:szCs w:val="20"/>
+              </w:rPr>
+              <w:t xml:space="preserve"> weight, Overweight or obese</w:t>
             </w:r>
           </w:p>
         </w:tc>
@@ -7329,6 +8131,8 @@
                 <w:szCs w:val="20"/>
               </w:rPr>
             </w:pPr>
+            <w:proofErr w:type="spellStart"/>
+            <w:proofErr w:type="gramStart"/>
             <w:r>
               <w:rPr>
                 <w:rFonts w:cs="Times New Roman"/>
@@ -7338,6 +8142,8 @@
               </w:rPr>
               <w:t>Healthy;Elevated</w:t>
             </w:r>
+            <w:proofErr w:type="spellEnd"/>
+            <w:proofErr w:type="gramEnd"/>
           </w:p>
         </w:tc>
       </w:tr>
@@ -7557,21 +8363,49 @@
                 <w:szCs w:val="20"/>
               </w:rPr>
             </w:pPr>
-            <w:r>
-              <w:rPr>
-                <w:rFonts w:cs="Times New Roman"/>
-                <w:sz w:val="20"/>
-                <w:szCs w:val="20"/>
-              </w:rPr>
-              <w:t xml:space="preserve">Parallel-arm: </w:t>
-            </w:r>
-            <w:r>
-              <w:rPr>
-                <w:rFonts w:cs="Times New Roman"/>
-                <w:sz w:val="20"/>
-                <w:szCs w:val="20"/>
-              </w:rPr>
-              <w:t>Total sample size across all arms at randomization/enrollment.</w:t>
+            <w:proofErr w:type="gramStart"/>
+            <w:r>
+              <w:rPr>
+                <w:rFonts w:cs="Times New Roman"/>
+                <w:sz w:val="20"/>
+                <w:szCs w:val="20"/>
+              </w:rPr>
+              <w:t>Parallel-arm</w:t>
+            </w:r>
+            <w:proofErr w:type="gramEnd"/>
+            <w:r>
+              <w:rPr>
+                <w:rFonts w:cs="Times New Roman"/>
+                <w:sz w:val="20"/>
+                <w:szCs w:val="20"/>
+              </w:rPr>
+              <w:t xml:space="preserve">: </w:t>
+            </w:r>
+            <w:r>
+              <w:rPr>
+                <w:rFonts w:cs="Times New Roman"/>
+                <w:sz w:val="20"/>
+                <w:szCs w:val="20"/>
+              </w:rPr>
+              <w:t>Total sample size across all arms at randomization/</w:t>
+            </w:r>
+            <w:proofErr w:type="spellStart"/>
+            <w:r>
+              <w:rPr>
+                <w:rFonts w:cs="Times New Roman"/>
+                <w:sz w:val="20"/>
+                <w:szCs w:val="20"/>
+              </w:rPr>
+              <w:t>enrollment</w:t>
+            </w:r>
+            <w:proofErr w:type="spellEnd"/>
+            <w:r>
+              <w:rPr>
+                <w:rFonts w:cs="Times New Roman"/>
+                <w:sz w:val="20"/>
+                <w:szCs w:val="20"/>
+              </w:rPr>
+              <w:t>.</w:t>
             </w:r>
           </w:p>
           <w:p>
@@ -7797,7 +8631,25 @@
                 <w:sz w:val="20"/>
                 <w:szCs w:val="20"/>
               </w:rPr>
-              <w:t xml:space="preserve">that were analyzed. </w:t>
+              <w:t xml:space="preserve">that were </w:t>
+            </w:r>
+            <w:proofErr w:type="spellStart"/>
+            <w:r>
+              <w:rPr>
+                <w:rFonts w:cs="Times New Roman"/>
+                <w:sz w:val="20"/>
+                <w:szCs w:val="20"/>
+              </w:rPr>
+              <w:t>analyzed</w:t>
+            </w:r>
+            <w:proofErr w:type="spellEnd"/>
+            <w:r>
+              <w:rPr>
+                <w:rFonts w:cs="Times New Roman"/>
+                <w:sz w:val="20"/>
+                <w:szCs w:val="20"/>
+              </w:rPr>
+              <w:t xml:space="preserve">. </w:t>
             </w:r>
             <w:r>
               <w:rPr>
@@ -8021,7 +8873,25 @@
                 <w:sz w:val="20"/>
                 <w:szCs w:val="20"/>
               </w:rPr>
-              <w:t>subjects analyzed across all arms/sub-groups.</w:t>
+              <w:t xml:space="preserve">subjects </w:t>
+            </w:r>
+            <w:proofErr w:type="spellStart"/>
+            <w:r>
+              <w:rPr>
+                <w:rFonts w:cs="Times New Roman"/>
+                <w:sz w:val="20"/>
+                <w:szCs w:val="20"/>
+              </w:rPr>
+              <w:t>analyzed</w:t>
+            </w:r>
+            <w:proofErr w:type="spellEnd"/>
+            <w:r>
+              <w:rPr>
+                <w:rFonts w:cs="Times New Roman"/>
+                <w:sz w:val="20"/>
+                <w:szCs w:val="20"/>
+              </w:rPr>
+              <w:t xml:space="preserve"> across all arms/sub-groups.</w:t>
             </w:r>
           </w:p>
         </w:tc>
@@ -8424,6 +9294,8 @@
                 <w:szCs w:val="20"/>
               </w:rPr>
             </w:pPr>
+            <w:proofErr w:type="spellStart"/>
+            <w:proofErr w:type="gramStart"/>
             <w:r>
               <w:rPr>
                 <w:rFonts w:cs="Times New Roman"/>
@@ -8431,7 +9303,27 @@
                 <w:sz w:val="20"/>
                 <w:szCs w:val="20"/>
               </w:rPr>
-              <w:t>Randomized;investigator-blinded;parallel-arm;controlled trial</w:t>
+              <w:t>Randomized;investigator</w:t>
+            </w:r>
+            <w:proofErr w:type="gramEnd"/>
+            <w:r>
+              <w:rPr>
+                <w:rFonts w:cs="Times New Roman"/>
+                <w:color w:val="000000"/>
+                <w:sz w:val="20"/>
+                <w:szCs w:val="20"/>
+              </w:rPr>
+              <w:t>-blinded;parallel-arm;controlled</w:t>
+            </w:r>
+            <w:proofErr w:type="spellEnd"/>
+            <w:r>
+              <w:rPr>
+                <w:rFonts w:cs="Times New Roman"/>
+                <w:color w:val="000000"/>
+                <w:sz w:val="20"/>
+                <w:szCs w:val="20"/>
+              </w:rPr>
+              <w:t xml:space="preserve"> trial</w:t>
             </w:r>
           </w:p>
           <w:p>
@@ -8497,7 +9389,25 @@
                 <w:sz w:val="20"/>
                 <w:szCs w:val="20"/>
               </w:rPr>
-              <w:t>For intervention trials only. The length of time subjects were exposed to the treatment, not the length of the study itself. This number should exclude run-in and washout periods. It only represents the length of a single arm in a cross-over, not multiple arms.</w:t>
+              <w:t xml:space="preserve">For intervention trials only. The length of time subjects </w:t>
+            </w:r>
+            <w:proofErr w:type="gramStart"/>
+            <w:r>
+              <w:rPr>
+                <w:rFonts w:cs="Times New Roman"/>
+                <w:sz w:val="20"/>
+                <w:szCs w:val="20"/>
+              </w:rPr>
+              <w:t>were</w:t>
+            </w:r>
+            <w:proofErr w:type="gramEnd"/>
+            <w:r>
+              <w:rPr>
+                <w:rFonts w:cs="Times New Roman"/>
+                <w:sz w:val="20"/>
+                <w:szCs w:val="20"/>
+              </w:rPr>
+              <w:t xml:space="preserve"> exposed to the treatment, not the length of the study itself. This number should exclude run-in and washout periods. It only represents the length of a single arm in a cross-over, not multiple arms.</w:t>
             </w:r>
             <w:r>
               <w:rPr>
@@ -8664,8 +9574,18 @@
                 <w:sz w:val="20"/>
                 <w:szCs w:val="20"/>
               </w:rPr>
-              <w:t>Acute; 2-30d, 1-3 mo</w:t>
-            </w:r>
+              <w:t xml:space="preserve">Acute; 2-30d, 1-3 </w:t>
+            </w:r>
+            <w:proofErr w:type="spellStart"/>
+            <w:r>
+              <w:rPr>
+                <w:rFonts w:cs="Times New Roman"/>
+                <w:sz w:val="20"/>
+                <w:szCs w:val="20"/>
+              </w:rPr>
+              <w:t>mo</w:t>
+            </w:r>
+            <w:proofErr w:type="spellEnd"/>
           </w:p>
         </w:tc>
       </w:tr>
@@ -8729,7 +9649,25 @@
                 <w:sz w:val="20"/>
                 <w:szCs w:val="20"/>
               </w:rPr>
-              <w:t>The max length of time subjects were followed up with. For cross-sectional studies, this is NA</w:t>
+              <w:t xml:space="preserve">The max length of time subjects </w:t>
+            </w:r>
+            <w:proofErr w:type="gramStart"/>
+            <w:r>
+              <w:rPr>
+                <w:rFonts w:cs="Times New Roman"/>
+                <w:sz w:val="20"/>
+                <w:szCs w:val="20"/>
+              </w:rPr>
+              <w:t>were</w:t>
+            </w:r>
+            <w:proofErr w:type="gramEnd"/>
+            <w:r>
+              <w:rPr>
+                <w:rFonts w:cs="Times New Roman"/>
+                <w:sz w:val="20"/>
+                <w:szCs w:val="20"/>
+              </w:rPr>
+              <w:t xml:space="preserve"> followed up with. For cross-sectional studies, this is NA</w:t>
             </w:r>
           </w:p>
         </w:tc>
@@ -8913,6 +9851,7 @@
               </w:rPr>
               <w:t xml:space="preserve">Form When </w:t>
             </w:r>
+            <w:proofErr w:type="gramStart"/>
             <w:r>
               <w:rPr>
                 <w:rFonts w:cs="Times New Roman"/>
@@ -8931,6 +9870,7 @@
               </w:rPr>
               <w:t>onsumed</w:t>
             </w:r>
+            <w:proofErr w:type="gramEnd"/>
           </w:p>
         </w:tc>
         <w:tc>
@@ -9547,7 +10487,27 @@
                 <w:sz w:val="20"/>
                 <w:szCs w:val="20"/>
               </w:rPr>
-              <w:t xml:space="preserve"> Options are Yes/No/NA?Not reported, but additional text is allowed to indicate if the macros were constant on purpose or not.</w:t>
+              <w:t xml:space="preserve"> Options are Yes/No/</w:t>
+            </w:r>
+            <w:proofErr w:type="spellStart"/>
+            <w:proofErr w:type="gramStart"/>
+            <w:r>
+              <w:rPr>
+                <w:rFonts w:cs="Times New Roman"/>
+                <w:sz w:val="20"/>
+                <w:szCs w:val="20"/>
+              </w:rPr>
+              <w:t>NA?Not</w:t>
+            </w:r>
+            <w:proofErr w:type="spellEnd"/>
+            <w:proofErr w:type="gramEnd"/>
+            <w:r>
+              <w:rPr>
+                <w:rFonts w:cs="Times New Roman"/>
+                <w:sz w:val="20"/>
+                <w:szCs w:val="20"/>
+              </w:rPr>
+              <w:t xml:space="preserve"> reported, but additional text is allowed to indicate if the macros were constant on purpose or not.</w:t>
             </w:r>
           </w:p>
         </w:tc>
@@ -9715,6 +10675,8 @@
                 <w:szCs w:val="20"/>
               </w:rPr>
             </w:pPr>
+            <w:proofErr w:type="spellStart"/>
+            <w:proofErr w:type="gramStart"/>
             <w:r>
               <w:rPr>
                 <w:rFonts w:cs="Times New Roman"/>
@@ -9722,8 +10684,39 @@
                 <w:sz w:val="20"/>
                 <w:szCs w:val="20"/>
               </w:rPr>
-              <w:t>Y;N;Not specified;NA</w:t>
-            </w:r>
+              <w:t>Y;N</w:t>
+            </w:r>
+            <w:proofErr w:type="gramEnd"/>
+            <w:r>
+              <w:rPr>
+                <w:rFonts w:cs="Times New Roman"/>
+                <w:color w:val="000000"/>
+                <w:sz w:val="20"/>
+                <w:szCs w:val="20"/>
+              </w:rPr>
+              <w:t>;Not</w:t>
+            </w:r>
+            <w:proofErr w:type="spellEnd"/>
+            <w:r>
+              <w:rPr>
+                <w:rFonts w:cs="Times New Roman"/>
+                <w:color w:val="000000"/>
+                <w:sz w:val="20"/>
+                <w:szCs w:val="20"/>
+              </w:rPr>
+              <w:t xml:space="preserve"> </w:t>
+            </w:r>
+            <w:proofErr w:type="spellStart"/>
+            <w:r>
+              <w:rPr>
+                <w:rFonts w:cs="Times New Roman"/>
+                <w:color w:val="000000"/>
+                <w:sz w:val="20"/>
+                <w:szCs w:val="20"/>
+              </w:rPr>
+              <w:t>specified;NA</w:t>
+            </w:r>
+            <w:proofErr w:type="spellEnd"/>
           </w:p>
         </w:tc>
       </w:tr>
@@ -9850,7 +10843,25 @@
                 <w:szCs w:val="20"/>
               </w:rPr>
               <w:br/>
-              <w:t>Partial ad lib: Subjects are allowed to consume what they want as long as they hit macronutrient or other related targets (energy intake). Provision of some meals, with ad libitum consumption of other meals.</w:t>
+              <w:t xml:space="preserve">Partial ad lib: Subjects are allowed to consume what they want </w:t>
+            </w:r>
+            <w:proofErr w:type="gramStart"/>
+            <w:r>
+              <w:rPr>
+                <w:rFonts w:cs="Times New Roman"/>
+                <w:sz w:val="20"/>
+                <w:szCs w:val="20"/>
+              </w:rPr>
+              <w:t>as long as</w:t>
+            </w:r>
+            <w:proofErr w:type="gramEnd"/>
+            <w:r>
+              <w:rPr>
+                <w:rFonts w:cs="Times New Roman"/>
+                <w:sz w:val="20"/>
+                <w:szCs w:val="20"/>
+              </w:rPr>
+              <w:t xml:space="preserve"> they hit macronutrient or other related targets (energy intake). Provision of some meals, with ad libitum consumption of other meals.</w:t>
             </w:r>
           </w:p>
           <w:p>
@@ -10213,7 +11224,27 @@
                 <w:sz w:val="20"/>
                 <w:szCs w:val="20"/>
               </w:rPr>
-              <w:t xml:space="preserve">High carbohydrate diet (no avocado or olive oil); </w:t>
+              <w:t>High carbohydrate diet (no avocado or olive oil</w:t>
+            </w:r>
+            <w:proofErr w:type="gramStart"/>
+            <w:r>
+              <w:rPr>
+                <w:rFonts w:cs="Times New Roman"/>
+                <w:color w:val="000000"/>
+                <w:sz w:val="20"/>
+                <w:szCs w:val="20"/>
+              </w:rPr>
+              <w:t>);</w:t>
+            </w:r>
+            <w:proofErr w:type="gramEnd"/>
+            <w:r>
+              <w:rPr>
+                <w:rFonts w:cs="Times New Roman"/>
+                <w:color w:val="000000"/>
+                <w:sz w:val="20"/>
+                <w:szCs w:val="20"/>
+              </w:rPr>
+              <w:t xml:space="preserve"> </w:t>
             </w:r>
           </w:p>
           <w:p>
@@ -10362,8 +11393,41 @@
                 <w:sz w:val="20"/>
                 <w:szCs w:val="20"/>
               </w:rPr>
-              <w:t>Corn oil;No avocado;Dose-response</w:t>
-            </w:r>
+              <w:t xml:space="preserve">Corn </w:t>
+            </w:r>
+            <w:proofErr w:type="spellStart"/>
+            <w:proofErr w:type="gramStart"/>
+            <w:r>
+              <w:rPr>
+                <w:rFonts w:cs="Times New Roman"/>
+                <w:color w:val="000000"/>
+                <w:sz w:val="20"/>
+                <w:szCs w:val="20"/>
+              </w:rPr>
+              <w:t>oil;No</w:t>
+            </w:r>
+            <w:proofErr w:type="spellEnd"/>
+            <w:proofErr w:type="gramEnd"/>
+            <w:r>
+              <w:rPr>
+                <w:rFonts w:cs="Times New Roman"/>
+                <w:color w:val="000000"/>
+                <w:sz w:val="20"/>
+                <w:szCs w:val="20"/>
+              </w:rPr>
+              <w:t xml:space="preserve"> </w:t>
+            </w:r>
+            <w:proofErr w:type="spellStart"/>
+            <w:r>
+              <w:rPr>
+                <w:rFonts w:cs="Times New Roman"/>
+                <w:color w:val="000000"/>
+                <w:sz w:val="20"/>
+                <w:szCs w:val="20"/>
+              </w:rPr>
+              <w:t>avocado;Dose-response</w:t>
+            </w:r>
+            <w:proofErr w:type="spellEnd"/>
           </w:p>
         </w:tc>
       </w:tr>
@@ -10593,7 +11657,27 @@
                 <w:sz w:val="20"/>
                 <w:szCs w:val="20"/>
               </w:rPr>
-              <w:t>6-day rotating menu provided, nutrient content of the formulated diets analyzed using food processor SQL software, subjects weighed to assess diet compliance</w:t>
+              <w:t xml:space="preserve">6-day rotating menu provided, nutrient content of the formulated diets </w:t>
+            </w:r>
+            <w:proofErr w:type="spellStart"/>
+            <w:r>
+              <w:rPr>
+                <w:rFonts w:cs="Times New Roman"/>
+                <w:color w:val="000000"/>
+                <w:sz w:val="20"/>
+                <w:szCs w:val="20"/>
+              </w:rPr>
+              <w:t>analyzed</w:t>
+            </w:r>
+            <w:proofErr w:type="spellEnd"/>
+            <w:r>
+              <w:rPr>
+                <w:rFonts w:cs="Times New Roman"/>
+                <w:color w:val="000000"/>
+                <w:sz w:val="20"/>
+                <w:szCs w:val="20"/>
+              </w:rPr>
+              <w:t xml:space="preserve"> using food processor SQL software, subjects weighed to assess diet compliance</w:t>
             </w:r>
           </w:p>
           <w:p>
@@ -10989,7 +12073,25 @@
                 <w:rFonts w:cs="Times New Roman"/>
                 <w:color w:val="000000"/>
               </w:rPr>
-              <w:t>National Heart, Lung, and Blood Institute;Avocado Nutrition Center</w:t>
+              <w:t xml:space="preserve">National Heart, Lung, and Blood </w:t>
+            </w:r>
+            <w:proofErr w:type="spellStart"/>
+            <w:proofErr w:type="gramStart"/>
+            <w:r>
+              <w:rPr>
+                <w:rFonts w:cs="Times New Roman"/>
+                <w:color w:val="000000"/>
+              </w:rPr>
+              <w:t>Institute;Avocado</w:t>
+            </w:r>
+            <w:proofErr w:type="spellEnd"/>
+            <w:proofErr w:type="gramEnd"/>
+            <w:r>
+              <w:rPr>
+                <w:rFonts w:cs="Times New Roman"/>
+                <w:color w:val="000000"/>
+              </w:rPr>
+              <w:t xml:space="preserve"> Nutrition Center</w:t>
             </w:r>
           </w:p>
           <w:p>
@@ -11117,12 +12219,23 @@
                 <w:color w:val="000000"/>
               </w:rPr>
             </w:pPr>
+            <w:proofErr w:type="spellStart"/>
+            <w:proofErr w:type="gramStart"/>
             <w:r>
               <w:rPr>
                 <w:rFonts w:cs="Times New Roman"/>
                 <w:color w:val="000000"/>
               </w:rPr>
-              <w:t>NHLBI;Hass Avocado Board</w:t>
+              <w:t>NHLBI;Hass</w:t>
+            </w:r>
+            <w:proofErr w:type="spellEnd"/>
+            <w:proofErr w:type="gramEnd"/>
+            <w:r>
+              <w:rPr>
+                <w:rFonts w:cs="Times New Roman"/>
+                <w:color w:val="000000"/>
+              </w:rPr>
+              <w:t xml:space="preserve"> Avocado Board</w:t>
             </w:r>
           </w:p>
           <w:p>
@@ -11190,7 +12303,43 @@
                 <w:sz w:val="20"/>
                 <w:szCs w:val="20"/>
               </w:rPr>
-              <w:t>A further categorized version of the funding organization into: commodity boards (hass avocado board), research institutes (e.g., USDA, NIH), universities, and other (companies, hospitals, etc.)</w:t>
+              <w:t xml:space="preserve">A further categorized version of the funding organization </w:t>
+            </w:r>
+            <w:proofErr w:type="gramStart"/>
+            <w:r>
+              <w:rPr>
+                <w:rFonts w:cs="Times New Roman"/>
+                <w:sz w:val="20"/>
+                <w:szCs w:val="20"/>
+              </w:rPr>
+              <w:t>into:</w:t>
+            </w:r>
+            <w:proofErr w:type="gramEnd"/>
+            <w:r>
+              <w:rPr>
+                <w:rFonts w:cs="Times New Roman"/>
+                <w:sz w:val="20"/>
+                <w:szCs w:val="20"/>
+              </w:rPr>
+              <w:t xml:space="preserve"> commodity boards (</w:t>
+            </w:r>
+            <w:proofErr w:type="spellStart"/>
+            <w:r>
+              <w:rPr>
+                <w:rFonts w:cs="Times New Roman"/>
+                <w:sz w:val="20"/>
+                <w:szCs w:val="20"/>
+              </w:rPr>
+              <w:t>hass</w:t>
+            </w:r>
+            <w:proofErr w:type="spellEnd"/>
+            <w:r>
+              <w:rPr>
+                <w:rFonts w:cs="Times New Roman"/>
+                <w:sz w:val="20"/>
+                <w:szCs w:val="20"/>
+              </w:rPr>
+              <w:t xml:space="preserve"> avocado board), research institutes (e.g., USDA, NIH), universities, and other (companies, hospitals, etc.)</w:t>
             </w:r>
           </w:p>
         </w:tc>
@@ -11981,7 +13130,25 @@
                 <w:sz w:val="20"/>
                 <w:szCs w:val="20"/>
               </w:rPr>
-              <w:t>“labelled as “parent study/clinical trial”” in Tableau viz.</w:t>
+              <w:t>“</w:t>
+            </w:r>
+            <w:proofErr w:type="gramStart"/>
+            <w:r>
+              <w:rPr>
+                <w:rFonts w:cs="Times New Roman"/>
+                <w:sz w:val="20"/>
+                <w:szCs w:val="20"/>
+              </w:rPr>
+              <w:t>labelled</w:t>
+            </w:r>
+            <w:proofErr w:type="gramEnd"/>
+            <w:r>
+              <w:rPr>
+                <w:rFonts w:cs="Times New Roman"/>
+                <w:sz w:val="20"/>
+                <w:szCs w:val="20"/>
+              </w:rPr>
+              <w:t xml:space="preserve"> as “parent study/clinical trial”” in Tableau viz.</w:t>
             </w:r>
           </w:p>
         </w:tc>
@@ -12278,7 +13445,25 @@
                 <w:sz w:val="20"/>
                 <w:szCs w:val="20"/>
               </w:rPr>
-              <w:t>Whether the data are a sub-group of the larger population. Studies may have all of the groups within a treatment stratified by age (senior vs adult vs child), weight (obese vs overweight), cardiovascular risk (high vs low), or some other factors.</w:t>
+              <w:t xml:space="preserve">Whether the data are a sub-group of the larger population. Studies may have </w:t>
+            </w:r>
+            <w:proofErr w:type="gramStart"/>
+            <w:r>
+              <w:rPr>
+                <w:rFonts w:cs="Times New Roman"/>
+                <w:sz w:val="20"/>
+                <w:szCs w:val="20"/>
+              </w:rPr>
+              <w:t>all of</w:t>
+            </w:r>
+            <w:proofErr w:type="gramEnd"/>
+            <w:r>
+              <w:rPr>
+                <w:rFonts w:cs="Times New Roman"/>
+                <w:sz w:val="20"/>
+                <w:szCs w:val="20"/>
+              </w:rPr>
+              <w:t xml:space="preserve"> the groups within a treatment stratified by age (senior vs adult vs child), weight (obese vs overweight), cardiovascular risk (high vs low), or some other factors.</w:t>
             </w:r>
           </w:p>
           <w:p>
@@ -12622,7 +13807,21 @@
               <w:rPr>
                 <w:rFonts w:cs="Times New Roman"/>
               </w:rPr>
-              <w:t xml:space="preserve"> Only the subjects who actually received the intervention assigned are analysed. Other names include “efficacy”, “explanatory analysis”, or “analysis by treatment administered”. If a subject received the wrong intervention and was analysed accordingly, this would be an “as-treated” basis which is a slightly different analysis. For our purposes, we consider them the same as a PP.</w:t>
+              <w:t xml:space="preserve"> Only the subjects who </w:t>
+            </w:r>
+            <w:proofErr w:type="gramStart"/>
+            <w:r>
+              <w:rPr>
+                <w:rFonts w:cs="Times New Roman"/>
+              </w:rPr>
+              <w:t>actually received</w:t>
+            </w:r>
+            <w:proofErr w:type="gramEnd"/>
+            <w:r>
+              <w:rPr>
+                <w:rFonts w:cs="Times New Roman"/>
+              </w:rPr>
+              <w:t xml:space="preserve"> the intervention assigned are analysed. Other names include “efficacy”, “explanatory analysis”, or “analysis by treatment administered”. If a subject received the wrong intervention and was analysed accordingly, this would be an “as-treated” basis which is a slightly different analysis. For our purposes, we consider them the same as a PP.</w:t>
             </w:r>
           </w:p>
           <w:p>
@@ -12646,7 +13845,21 @@
               <w:rPr>
                 <w:rFonts w:cs="Times New Roman"/>
               </w:rPr>
-              <w:t xml:space="preserve"> The sample size of the arms (at analysis) is less than the # of subjects assigned to those arms. The analysis is adjusted by adherence (intake of avocado, or provided meals).</w:t>
+              <w:t xml:space="preserve"> The sample size of the arms (at analysis) is less than the # of subjects assigned to those arms. The analysis is adjusted by adherence (intake of </w:t>
+            </w:r>
+            <w:proofErr w:type="gramStart"/>
+            <w:r>
+              <w:rPr>
+                <w:rFonts w:cs="Times New Roman"/>
+              </w:rPr>
+              <w:t>avocado, or</w:t>
+            </w:r>
+            <w:proofErr w:type="gramEnd"/>
+            <w:r>
+              <w:rPr>
+                <w:rFonts w:cs="Times New Roman"/>
+              </w:rPr>
+              <w:t xml:space="preserve"> provided meals).</w:t>
             </w:r>
             <w:r>
               <w:rPr>
@@ -12675,7 +13888,21 @@
                 <w:rFonts w:cs="Times New Roman"/>
               </w:rPr>
               <w:br/>
-              <w:t>The baseline (AAD) data is ITT, because data for all 45 subjects was analyzed. However, the outcomes were PP because there were 42-43 subjects in each arm.</w:t>
+              <w:t xml:space="preserve">The baseline (AAD) data is ITT, because data for all 45 subjects was </w:t>
+            </w:r>
+            <w:proofErr w:type="spellStart"/>
+            <w:r>
+              <w:rPr>
+                <w:rFonts w:cs="Times New Roman"/>
+              </w:rPr>
+              <w:t>analyzed</w:t>
+            </w:r>
+            <w:proofErr w:type="spellEnd"/>
+            <w:r>
+              <w:rPr>
+                <w:rFonts w:cs="Times New Roman"/>
+              </w:rPr>
+              <w:t>. However, the outcomes were PP because there were 42-43 subjects in each arm.</w:t>
             </w:r>
           </w:p>
           <w:p>
@@ -12805,8 +14032,18 @@
               <w:rPr>
                 <w:rFonts w:cs="Times New Roman"/>
               </w:rPr>
-              <w:t>ITT; PP; Not specified; Planned;Actual</w:t>
-            </w:r>
+              <w:t xml:space="preserve">ITT; PP; Not specified; </w:t>
+            </w:r>
+            <w:proofErr w:type="spellStart"/>
+            <w:proofErr w:type="gramStart"/>
+            <w:r>
+              <w:rPr>
+                <w:rFonts w:cs="Times New Roman"/>
+              </w:rPr>
+              <w:t>Planned;Actual</w:t>
+            </w:r>
+            <w:proofErr w:type="spellEnd"/>
+            <w:proofErr w:type="gramEnd"/>
           </w:p>
         </w:tc>
       </w:tr>
@@ -12978,7 +14215,21 @@
               <w:rPr>
                 <w:rFonts w:cs="Times New Roman"/>
               </w:rPr>
-              <w:t xml:space="preserve"> This is the “reference group” that a value is compared to (for outcomes like relative risk, odds ratios, hazard ratios, etc.). It may appear similar to the table above. If there is no reference group, the entry is likely “summary data”.</w:t>
+              <w:t xml:space="preserve"> This is the “reference group” that a value is compared to (for outcomes like relative risk, odds ratios, hazard ratios, etc.). It may appear </w:t>
+            </w:r>
+            <w:proofErr w:type="gramStart"/>
+            <w:r>
+              <w:rPr>
+                <w:rFonts w:cs="Times New Roman"/>
+              </w:rPr>
+              <w:t>similar to</w:t>
+            </w:r>
+            <w:proofErr w:type="gramEnd"/>
+            <w:r>
+              <w:rPr>
+                <w:rFonts w:cs="Times New Roman"/>
+              </w:rPr>
+              <w:t xml:space="preserve"> the table above. If there is no reference group, the entry is likely “summary data”.</w:t>
             </w:r>
           </w:p>
         </w:tc>
@@ -13022,8 +14273,24 @@
               <w:rPr>
                 <w:rFonts w:cs="Times New Roman"/>
               </w:rPr>
-              <w:t>Between; within; between-within;None</w:t>
-            </w:r>
+              <w:t xml:space="preserve">Between; within; </w:t>
+            </w:r>
+            <w:proofErr w:type="spellStart"/>
+            <w:r>
+              <w:rPr>
+                <w:rFonts w:cs="Times New Roman"/>
+              </w:rPr>
+              <w:t>between-</w:t>
+            </w:r>
+            <w:proofErr w:type="gramStart"/>
+            <w:r>
+              <w:rPr>
+                <w:rFonts w:cs="Times New Roman"/>
+              </w:rPr>
+              <w:t>within;None</w:t>
+            </w:r>
+            <w:proofErr w:type="spellEnd"/>
+            <w:proofErr w:type="gramEnd"/>
           </w:p>
         </w:tc>
       </w:tr>
@@ -13132,7 +14399,29 @@
                 <w:szCs w:val="20"/>
                 <w:shd w:val="clear" w:color="auto" w:fill="FFFFFF"/>
               </w:rPr>
-              <w:t>Dietary; Subchar; Outcomes</w:t>
+              <w:t xml:space="preserve">Dietary; </w:t>
+            </w:r>
+            <w:proofErr w:type="spellStart"/>
+            <w:r>
+              <w:rPr>
+                <w:rFonts w:cs="Times New Roman"/>
+                <w:i/>
+                <w:sz w:val="20"/>
+                <w:szCs w:val="20"/>
+                <w:shd w:val="clear" w:color="auto" w:fill="FFFFFF"/>
+              </w:rPr>
+              <w:t>Subchar</w:t>
+            </w:r>
+            <w:proofErr w:type="spellEnd"/>
+            <w:r>
+              <w:rPr>
+                <w:rFonts w:cs="Times New Roman"/>
+                <w:i/>
+                <w:sz w:val="20"/>
+                <w:szCs w:val="20"/>
+                <w:shd w:val="clear" w:color="auto" w:fill="FFFFFF"/>
+              </w:rPr>
+              <w:t>; Outcomes</w:t>
             </w:r>
           </w:p>
         </w:tc>
@@ -13362,7 +14651,25 @@
                 <w:sz w:val="20"/>
                 <w:szCs w:val="20"/>
               </w:rPr>
-              <w:t>Triglycerides II and IIa = Triglycerides</w:t>
+              <w:t xml:space="preserve">Triglycerides II and </w:t>
+            </w:r>
+            <w:proofErr w:type="spellStart"/>
+            <w:r>
+              <w:rPr>
+                <w:rFonts w:cs="Times New Roman"/>
+                <w:sz w:val="20"/>
+                <w:szCs w:val="20"/>
+              </w:rPr>
+              <w:t>IIa</w:t>
+            </w:r>
+            <w:proofErr w:type="spellEnd"/>
+            <w:r>
+              <w:rPr>
+                <w:rFonts w:cs="Times New Roman"/>
+                <w:sz w:val="20"/>
+                <w:szCs w:val="20"/>
+              </w:rPr>
+              <w:t xml:space="preserve"> = Triglycerides</w:t>
             </w:r>
           </w:p>
           <w:p>
@@ -13504,7 +14811,25 @@
                 <w:sz w:val="20"/>
                 <w:szCs w:val="20"/>
               </w:rPr>
-              <w:t>Subgroup versions of the same variable do NOT need to be cleaned. Thus insulin at 5 and 8 hr AUC will not be grouped into one variable.</w:t>
+              <w:t xml:space="preserve">Subgroup versions of the same variable do NOT need to be cleaned. </w:t>
+            </w:r>
+            <w:proofErr w:type="gramStart"/>
+            <w:r>
+              <w:rPr>
+                <w:rFonts w:cs="Times New Roman"/>
+                <w:sz w:val="20"/>
+                <w:szCs w:val="20"/>
+              </w:rPr>
+              <w:t>Thus</w:t>
+            </w:r>
+            <w:proofErr w:type="gramEnd"/>
+            <w:r>
+              <w:rPr>
+                <w:rFonts w:cs="Times New Roman"/>
+                <w:sz w:val="20"/>
+                <w:szCs w:val="20"/>
+              </w:rPr>
+              <w:t xml:space="preserve"> insulin at 5 and 8 hr AUC will not be grouped into one variable.</w:t>
             </w:r>
             <w:r>
               <w:rPr>
@@ -13889,7 +15214,25 @@
                 <w:sz w:val="20"/>
                 <w:szCs w:val="20"/>
               </w:rPr>
-              <w:t>Grouping will be performed in tableau, this can be specific.</w:t>
+              <w:t xml:space="preserve">Grouping will be performed in </w:t>
+            </w:r>
+            <w:proofErr w:type="gramStart"/>
+            <w:r>
+              <w:rPr>
+                <w:rFonts w:cs="Times New Roman"/>
+                <w:sz w:val="20"/>
+                <w:szCs w:val="20"/>
+              </w:rPr>
+              <w:t>tableau,</w:t>
+            </w:r>
+            <w:proofErr w:type="gramEnd"/>
+            <w:r>
+              <w:rPr>
+                <w:rFonts w:cs="Times New Roman"/>
+                <w:sz w:val="20"/>
+                <w:szCs w:val="20"/>
+              </w:rPr>
+              <w:t xml:space="preserve"> this can be specific.</w:t>
             </w:r>
           </w:p>
         </w:tc>
@@ -13930,14 +15273,44 @@
                 <w:szCs w:val="20"/>
               </w:rPr>
             </w:pPr>
-            <w:r>
-              <w:rPr>
-                <w:rFonts w:cs="Times New Roman"/>
-                <w:sz w:val="20"/>
-                <w:szCs w:val="20"/>
-              </w:rPr>
-              <w:t>Saliva;Urine;Serum; Plasma;Blood;Feces</w:t>
-            </w:r>
+            <w:proofErr w:type="spellStart"/>
+            <w:proofErr w:type="gramStart"/>
+            <w:r>
+              <w:rPr>
+                <w:rFonts w:cs="Times New Roman"/>
+                <w:sz w:val="20"/>
+                <w:szCs w:val="20"/>
+              </w:rPr>
+              <w:t>Saliva;Urine</w:t>
+            </w:r>
+            <w:proofErr w:type="gramEnd"/>
+            <w:r>
+              <w:rPr>
+                <w:rFonts w:cs="Times New Roman"/>
+                <w:sz w:val="20"/>
+                <w:szCs w:val="20"/>
+              </w:rPr>
+              <w:t>;Serum</w:t>
+            </w:r>
+            <w:proofErr w:type="spellEnd"/>
+            <w:r>
+              <w:rPr>
+                <w:rFonts w:cs="Times New Roman"/>
+                <w:sz w:val="20"/>
+                <w:szCs w:val="20"/>
+              </w:rPr>
+              <w:t xml:space="preserve">; </w:t>
+            </w:r>
+            <w:proofErr w:type="spellStart"/>
+            <w:r>
+              <w:rPr>
+                <w:rFonts w:cs="Times New Roman"/>
+                <w:sz w:val="20"/>
+                <w:szCs w:val="20"/>
+              </w:rPr>
+              <w:t>Plasma;Blood;Feces</w:t>
+            </w:r>
+            <w:proofErr w:type="spellEnd"/>
           </w:p>
         </w:tc>
       </w:tr>
@@ -14315,14 +15688,26 @@
                 <w:szCs w:val="20"/>
               </w:rPr>
             </w:pPr>
-            <w:r>
-              <w:rPr>
-                <w:rFonts w:cs="Times New Roman"/>
-                <w:sz w:val="20"/>
-                <w:szCs w:val="20"/>
-              </w:rPr>
-              <w:t>Yr;mths;wks;d</w:t>
-            </w:r>
+            <w:proofErr w:type="spellStart"/>
+            <w:proofErr w:type="gramStart"/>
+            <w:r>
+              <w:rPr>
+                <w:rFonts w:cs="Times New Roman"/>
+                <w:sz w:val="20"/>
+                <w:szCs w:val="20"/>
+              </w:rPr>
+              <w:t>Yr;mths</w:t>
+            </w:r>
+            <w:proofErr w:type="gramEnd"/>
+            <w:r>
+              <w:rPr>
+                <w:rFonts w:cs="Times New Roman"/>
+                <w:sz w:val="20"/>
+                <w:szCs w:val="20"/>
+              </w:rPr>
+              <w:t>;wks;d</w:t>
+            </w:r>
+            <w:proofErr w:type="spellEnd"/>
           </w:p>
         </w:tc>
       </w:tr>
@@ -14593,7 +15978,27 @@
                 <w:shd w:val="clear" w:color="auto" w:fill="FFFFFF"/>
               </w:rPr>
               <w:lastRenderedPageBreak/>
-              <w:t xml:space="preserve">e.g., If there are 50 subjects in the group ID, but a variable is sub-grouped into 30 old and 20 young subjects, the n is 30 for the old subgroup. Then, if the variable reports that there are 10 old subjects at high and 20 old subjects at low risk of diabetes, the n is still 30, but the amount of subjects at risk go as a “Count” data under the Value and Statistic columns.      </w:t>
+              <w:t xml:space="preserve">e.g., If there are 50 subjects in the group ID, but a variable is sub-grouped into 30 old and 20 young subjects, the n is 30 for the old subgroup. Then, if the variable reports that there are 10 old subjects at high and 20 old subjects at low risk of diabetes, the n is still 30, but the </w:t>
+            </w:r>
+            <w:proofErr w:type="gramStart"/>
+            <w:r>
+              <w:rPr>
+                <w:rFonts w:cs="Times New Roman"/>
+                <w:sz w:val="20"/>
+                <w:szCs w:val="20"/>
+                <w:shd w:val="clear" w:color="auto" w:fill="FFFFFF"/>
+              </w:rPr>
+              <w:t>amount</w:t>
+            </w:r>
+            <w:proofErr w:type="gramEnd"/>
+            <w:r>
+              <w:rPr>
+                <w:rFonts w:cs="Times New Roman"/>
+                <w:sz w:val="20"/>
+                <w:szCs w:val="20"/>
+                <w:shd w:val="clear" w:color="auto" w:fill="FFFFFF"/>
+              </w:rPr>
+              <w:t xml:space="preserve"> of subjects at risk go as a “Count” data under the Value and Statistic columns.      </w:t>
             </w:r>
           </w:p>
         </w:tc>
@@ -15719,13 +17124,24 @@
                 <w:shd w:val="clear" w:color="auto" w:fill="FFFFFF"/>
               </w:rPr>
             </w:pPr>
-            <w:r>
-              <w:rPr>
-                <w:rFonts w:cs="Times New Roman"/>
-                <w:shd w:val="clear" w:color="auto" w:fill="FFFFFF"/>
-              </w:rPr>
-              <w:t>mg;mmol;kg;mL</w:t>
-            </w:r>
+            <w:proofErr w:type="spellStart"/>
+            <w:proofErr w:type="gramStart"/>
+            <w:r>
+              <w:rPr>
+                <w:rFonts w:cs="Times New Roman"/>
+                <w:shd w:val="clear" w:color="auto" w:fill="FFFFFF"/>
+              </w:rPr>
+              <w:t>mg;mmol</w:t>
+            </w:r>
+            <w:proofErr w:type="gramEnd"/>
+            <w:r>
+              <w:rPr>
+                <w:rFonts w:cs="Times New Roman"/>
+                <w:shd w:val="clear" w:color="auto" w:fill="FFFFFF"/>
+              </w:rPr>
+              <w:t>;kg;mL</w:t>
+            </w:r>
+            <w:proofErr w:type="spellEnd"/>
           </w:p>
         </w:tc>
       </w:tr>
@@ -15963,6 +17379,7 @@
                 <w:shd w:val="clear" w:color="auto" w:fill="FFFFFF"/>
               </w:rPr>
             </w:pPr>
+            <w:proofErr w:type="gramStart"/>
             <w:r>
               <w:rPr>
                 <w:rFonts w:cs="Times New Roman"/>
@@ -15977,6 +17394,7 @@
               </w:rPr>
               <w:t xml:space="preserve">  CONVERTED</w:t>
             </w:r>
+            <w:proofErr w:type="gramEnd"/>
           </w:p>
         </w:tc>
         <w:tc>
@@ -16083,6 +17501,7 @@
                 <w:shd w:val="clear" w:color="auto" w:fill="FFFFFF"/>
               </w:rPr>
             </w:pPr>
+            <w:proofErr w:type="gramStart"/>
             <w:r>
               <w:rPr>
                 <w:rFonts w:cs="Times New Roman"/>
@@ -16097,6 +17516,7 @@
               </w:rPr>
               <w:t xml:space="preserve">  CONVERTED</w:t>
             </w:r>
+            <w:proofErr w:type="gramEnd"/>
           </w:p>
         </w:tc>
         <w:tc>
@@ -16235,16 +17655,56 @@
                 <w:szCs w:val="20"/>
                 <w:shd w:val="clear" w:color="auto" w:fill="FFFFFF"/>
               </w:rPr>
-              <w:t>The fields Unit, Value, SE, SD, Lower, and Upper will be converted to either a standardized/common unit for ease of comparison.</w:t>
-            </w:r>
-            <w:r>
-              <w:rPr>
-                <w:rFonts w:cs="Times New Roman"/>
-                <w:sz w:val="20"/>
-                <w:szCs w:val="20"/>
-                <w:shd w:val="clear" w:color="auto" w:fill="FFFFFF"/>
-              </w:rPr>
-              <w:t xml:space="preserve"> This variables lists manual notes made on conversions for select outcomes. This is not intended to be exhaustive.</w:t>
+              <w:t xml:space="preserve">The fields Unit, Value, SE, SD, Lower, and Upper will be converted to </w:t>
+            </w:r>
+            <w:proofErr w:type="gramStart"/>
+            <w:r>
+              <w:rPr>
+                <w:rFonts w:cs="Times New Roman"/>
+                <w:sz w:val="20"/>
+                <w:szCs w:val="20"/>
+                <w:shd w:val="clear" w:color="auto" w:fill="FFFFFF"/>
+              </w:rPr>
+              <w:t>either a</w:t>
+            </w:r>
+            <w:proofErr w:type="gramEnd"/>
+            <w:r>
+              <w:rPr>
+                <w:rFonts w:cs="Times New Roman"/>
+                <w:sz w:val="20"/>
+                <w:szCs w:val="20"/>
+                <w:shd w:val="clear" w:color="auto" w:fill="FFFFFF"/>
+              </w:rPr>
+              <w:t xml:space="preserve"> standardized/common unit for ease of comparison.</w:t>
+            </w:r>
+            <w:r>
+              <w:rPr>
+                <w:rFonts w:cs="Times New Roman"/>
+                <w:sz w:val="20"/>
+                <w:szCs w:val="20"/>
+                <w:shd w:val="clear" w:color="auto" w:fill="FFFFFF"/>
+              </w:rPr>
+              <w:t xml:space="preserve"> </w:t>
+            </w:r>
+            <w:proofErr w:type="gramStart"/>
+            <w:r>
+              <w:rPr>
+                <w:rFonts w:cs="Times New Roman"/>
+                <w:sz w:val="20"/>
+                <w:szCs w:val="20"/>
+                <w:shd w:val="clear" w:color="auto" w:fill="FFFFFF"/>
+              </w:rPr>
+              <w:t>This variables</w:t>
+            </w:r>
+            <w:proofErr w:type="gramEnd"/>
+            <w:r>
+              <w:rPr>
+                <w:rFonts w:cs="Times New Roman"/>
+                <w:sz w:val="20"/>
+                <w:szCs w:val="20"/>
+                <w:shd w:val="clear" w:color="auto" w:fill="FFFFFF"/>
+              </w:rPr>
+              <w:t xml:space="preserve"> lists manual notes made on conversions for select outcomes. This is not intended to be exhaustive.</w:t>
             </w:r>
           </w:p>
         </w:tc>
@@ -17162,7 +18622,27 @@
           <w:sz w:val="20"/>
           <w:szCs w:val="20"/>
         </w:rPr>
-        <w:t xml:space="preserve">Avocado intake: Where available, the average weight of the avocado (as described, be it pulp or whole) reported in the study will be used. When not available, one medium avocado is assumed to weigh 150g = 1 cup = 3 servings. This is consistent with FoodDataCentral ID: </w:t>
+        <w:t xml:space="preserve">Avocado intake: Where available, the average weight of the avocado (as described, be it pulp or whole) reported in the study will be used. When not available, one medium avocado is assumed to weigh 150g = 1 cup = 3 servings. This is consistent with </w:t>
+      </w:r>
+      <w:proofErr w:type="spellStart"/>
+      <w:r>
+        <w:rPr>
+          <w:rStyle w:val="cf01"/>
+          <w:rFonts w:ascii="Times New Roman" w:hAnsi="Times New Roman" w:cs="Times New Roman"/>
+          <w:sz w:val="20"/>
+          <w:szCs w:val="20"/>
+        </w:rPr>
+        <w:t>FoodDataCentral</w:t>
+      </w:r>
+      <w:proofErr w:type="spellEnd"/>
+      <w:r>
+        <w:rPr>
+          <w:rStyle w:val="cf01"/>
+          <w:rFonts w:ascii="Times New Roman" w:hAnsi="Times New Roman" w:cs="Times New Roman"/>
+          <w:sz w:val="20"/>
+          <w:szCs w:val="20"/>
+        </w:rPr>
+        <w:t xml:space="preserve"> ID: </w:t>
       </w:r>
       <w:hyperlink r:id="rId21" w:anchor="/food-details/171705/nutrients" w:history="1">
         <w:r>
@@ -17219,11 +18699,6 @@
             <w:docPart w:val="949D5AB8DF4B45EAB55C6130350EEE8C"/>
           </w:placeholder>
         </w:sdtPr>
-        <w:sdtEndPr>
-          <w:rPr>
-            <w:rStyle w:val="cf01"/>
-          </w:rPr>
-        </w:sdtEndPr>
         <w:sdtContent>
           <w:r>
             <w:rPr>
@@ -17293,11 +18768,6 @@
             <w:docPart w:val="949D5AB8DF4B45EAB55C6130350EEE8C"/>
           </w:placeholder>
         </w:sdtPr>
-        <w:sdtEndPr>
-          <w:rPr>
-            <w:rStyle w:val="cf01"/>
-          </w:rPr>
-        </w:sdtEndPr>
         <w:sdtContent>
           <w:r>
             <w:rPr>
@@ -17789,8 +19259,18 @@
                 <w:sz w:val="20"/>
                 <w:szCs w:val="20"/>
               </w:rPr>
-              <w:t>1/wk</w:t>
-            </w:r>
+              <w:t>1/</w:t>
+            </w:r>
+            <w:proofErr w:type="spellStart"/>
+            <w:r>
+              <w:rPr>
+                <w:rFonts w:cs="Times New Roman"/>
+                <w:sz w:val="20"/>
+                <w:szCs w:val="20"/>
+              </w:rPr>
+              <w:t>wk</w:t>
+            </w:r>
+            <w:proofErr w:type="spellEnd"/>
           </w:p>
         </w:tc>
         <w:tc>
@@ -17911,8 +19391,18 @@
                 <w:sz w:val="20"/>
                 <w:szCs w:val="20"/>
               </w:rPr>
-              <w:t>2-4/wk</w:t>
-            </w:r>
+              <w:t>2-4/</w:t>
+            </w:r>
+            <w:proofErr w:type="spellStart"/>
+            <w:r>
+              <w:rPr>
+                <w:rFonts w:cs="Times New Roman"/>
+                <w:sz w:val="20"/>
+                <w:szCs w:val="20"/>
+              </w:rPr>
+              <w:t>wk</w:t>
+            </w:r>
+            <w:proofErr w:type="spellEnd"/>
           </w:p>
         </w:tc>
         <w:tc>
@@ -18032,8 +19522,18 @@
                 <w:sz w:val="20"/>
                 <w:szCs w:val="20"/>
               </w:rPr>
-              <w:t>3+/wk</w:t>
-            </w:r>
+              <w:t>3+/</w:t>
+            </w:r>
+            <w:proofErr w:type="spellStart"/>
+            <w:r>
+              <w:rPr>
+                <w:rFonts w:cs="Times New Roman"/>
+                <w:sz w:val="20"/>
+                <w:szCs w:val="20"/>
+              </w:rPr>
+              <w:t>wk</w:t>
+            </w:r>
+            <w:proofErr w:type="spellEnd"/>
           </w:p>
         </w:tc>
         <w:tc>
@@ -18154,8 +19654,18 @@
                 <w:sz w:val="20"/>
                 <w:szCs w:val="20"/>
               </w:rPr>
-              <w:t>5+/wk</w:t>
-            </w:r>
+              <w:t>5+/</w:t>
+            </w:r>
+            <w:proofErr w:type="spellStart"/>
+            <w:r>
+              <w:rPr>
+                <w:rFonts w:cs="Times New Roman"/>
+                <w:sz w:val="20"/>
+                <w:szCs w:val="20"/>
+              </w:rPr>
+              <w:t>wk</w:t>
+            </w:r>
+            <w:proofErr w:type="spellEnd"/>
           </w:p>
         </w:tc>
         <w:tc>
@@ -18699,7 +20209,25 @@
                 <w:sz w:val="20"/>
                 <w:szCs w:val="20"/>
               </w:rPr>
-              <w:t>High consumers (at least 1/wk)</w:t>
+              <w:t>High consumers (at least 1/</w:t>
+            </w:r>
+            <w:proofErr w:type="spellStart"/>
+            <w:r>
+              <w:rPr>
+                <w:rFonts w:cs="Times New Roman"/>
+                <w:sz w:val="20"/>
+                <w:szCs w:val="20"/>
+              </w:rPr>
+              <w:t>wk</w:t>
+            </w:r>
+            <w:proofErr w:type="spellEnd"/>
+            <w:r>
+              <w:rPr>
+                <w:rFonts w:cs="Times New Roman"/>
+                <w:sz w:val="20"/>
+                <w:szCs w:val="20"/>
+              </w:rPr>
+              <w:t>)</w:t>
             </w:r>
           </w:p>
         </w:tc>
@@ -18960,13 +20488,23 @@
                 <w:szCs w:val="20"/>
               </w:rPr>
             </w:pPr>
-            <w:r>
-              <w:rPr>
-                <w:rFonts w:cs="Times New Roman"/>
-                <w:sz w:val="20"/>
-                <w:szCs w:val="20"/>
-              </w:rPr>
-              <w:t>pg 2108 last line:</w:t>
+            <w:proofErr w:type="spellStart"/>
+            <w:r>
+              <w:rPr>
+                <w:rFonts w:cs="Times New Roman"/>
+                <w:sz w:val="20"/>
+                <w:szCs w:val="20"/>
+              </w:rPr>
+              <w:t>pg</w:t>
+            </w:r>
+            <w:proofErr w:type="spellEnd"/>
+            <w:r>
+              <w:rPr>
+                <w:rFonts w:cs="Times New Roman"/>
+                <w:sz w:val="20"/>
+                <w:szCs w:val="20"/>
+              </w:rPr>
+              <w:t xml:space="preserve"> 2108 last line:</w:t>
             </w:r>
           </w:p>
           <w:p>
@@ -19163,7 +20701,43 @@
                 <w:sz w:val="20"/>
                 <w:szCs w:val="20"/>
               </w:rPr>
-              <w:t>Description on pg 2106 appears inconsistent with pg 2108</w:t>
+              <w:t xml:space="preserve">Description on </w:t>
+            </w:r>
+            <w:proofErr w:type="spellStart"/>
+            <w:r>
+              <w:rPr>
+                <w:rFonts w:cs="Times New Roman"/>
+                <w:sz w:val="20"/>
+                <w:szCs w:val="20"/>
+              </w:rPr>
+              <w:t>pg</w:t>
+            </w:r>
+            <w:proofErr w:type="spellEnd"/>
+            <w:r>
+              <w:rPr>
+                <w:rFonts w:cs="Times New Roman"/>
+                <w:sz w:val="20"/>
+                <w:szCs w:val="20"/>
+              </w:rPr>
+              <w:t xml:space="preserve"> 2106 appears inconsistent with </w:t>
+            </w:r>
+            <w:proofErr w:type="spellStart"/>
+            <w:r>
+              <w:rPr>
+                <w:rFonts w:cs="Times New Roman"/>
+                <w:sz w:val="20"/>
+                <w:szCs w:val="20"/>
+              </w:rPr>
+              <w:t>pg</w:t>
+            </w:r>
+            <w:proofErr w:type="spellEnd"/>
+            <w:r>
+              <w:rPr>
+                <w:rFonts w:cs="Times New Roman"/>
+                <w:sz w:val="20"/>
+                <w:szCs w:val="20"/>
+              </w:rPr>
+              <w:t xml:space="preserve"> 2108</w:t>
             </w:r>
             <w:r>
               <w:rPr>
@@ -20413,7 +21987,25 @@
                 <w:sz w:val="20"/>
                 <w:szCs w:val="20"/>
               </w:rPr>
-              <w:t>Abstract, pg 2 Dietary assessment</w:t>
+              <w:t xml:space="preserve">Abstract, </w:t>
+            </w:r>
+            <w:proofErr w:type="spellStart"/>
+            <w:r>
+              <w:rPr>
+                <w:rFonts w:cs="Times New Roman"/>
+                <w:sz w:val="20"/>
+                <w:szCs w:val="20"/>
+              </w:rPr>
+              <w:t>pg</w:t>
+            </w:r>
+            <w:proofErr w:type="spellEnd"/>
+            <w:r>
+              <w:rPr>
+                <w:rFonts w:cs="Times New Roman"/>
+                <w:sz w:val="20"/>
+                <w:szCs w:val="20"/>
+              </w:rPr>
+              <w:t xml:space="preserve"> 2 Dietary assessment</w:t>
             </w:r>
           </w:p>
           <w:p>
@@ -20752,7 +22344,25 @@
                 <w:sz w:val="20"/>
                 <w:szCs w:val="20"/>
               </w:rPr>
-              <w:t>It’s unlikely that the authors intend a unit to indicate a serving, as other foodgroups (vegetables, legumes, nuts, lean meat) are presented on either a serving/d or teaspoon/d basis. One serving would be ½ an avocado.</w:t>
+              <w:t xml:space="preserve">It’s unlikely that the authors intend a unit to indicate a serving, as other </w:t>
+            </w:r>
+            <w:proofErr w:type="spellStart"/>
+            <w:r>
+              <w:rPr>
+                <w:rFonts w:cs="Times New Roman"/>
+                <w:sz w:val="20"/>
+                <w:szCs w:val="20"/>
+              </w:rPr>
+              <w:t>foodgroups</w:t>
+            </w:r>
+            <w:proofErr w:type="spellEnd"/>
+            <w:r>
+              <w:rPr>
+                <w:rFonts w:cs="Times New Roman"/>
+                <w:sz w:val="20"/>
+                <w:szCs w:val="20"/>
+              </w:rPr>
+              <w:t xml:space="preserve"> (vegetables, legumes, nuts, lean meat) are presented on either a serving/d or teaspoon/d basis. One serving would be ½ an avocado.</w:t>
             </w:r>
           </w:p>
           <w:p>
@@ -20822,6 +22432,7 @@
               </w:rPr>
               <w:t xml:space="preserve">Values convert to 5-64 g/d, which is not unusual, especially for a </w:t>
             </w:r>
+            <w:proofErr w:type="gramStart"/>
             <w:r>
               <w:rPr>
                 <w:rFonts w:cs="Times New Roman"/>
@@ -20846,6 +22457,7 @@
               </w:rPr>
               <w:t>s</w:t>
             </w:r>
+            <w:proofErr w:type="gramEnd"/>
             <w:r>
               <w:rPr>
                 <w:rFonts w:cs="Times New Roman"/>
@@ -20876,6 +22488,7 @@
               </w:rPr>
               <w:t xml:space="preserve">1 unit = 1 </w:t>
             </w:r>
+            <w:proofErr w:type="gramStart"/>
             <w:r>
               <w:rPr>
                 <w:rFonts w:cs="Times New Roman"/>
@@ -20890,7 +22503,16 @@
                 <w:sz w:val="20"/>
                 <w:szCs w:val="20"/>
               </w:rPr>
-              <w:t xml:space="preserve">  =150 g</w:t>
+              <w:t xml:space="preserve">  =</w:t>
+            </w:r>
+            <w:proofErr w:type="gramEnd"/>
+            <w:r>
+              <w:rPr>
+                <w:rFonts w:cs="Times New Roman"/>
+                <w:sz w:val="20"/>
+                <w:szCs w:val="20"/>
+              </w:rPr>
+              <w:t>150 g</w:t>
             </w:r>
           </w:p>
         </w:tc>
@@ -21272,7 +22894,25 @@
                 <w:sz w:val="20"/>
                 <w:szCs w:val="20"/>
               </w:rPr>
-              <w:t>Segovia-Siapco 2021</w:t>
+              <w:t>Segovia-</w:t>
+            </w:r>
+            <w:proofErr w:type="spellStart"/>
+            <w:r>
+              <w:rPr>
+                <w:rFonts w:cs="Times New Roman"/>
+                <w:sz w:val="20"/>
+                <w:szCs w:val="20"/>
+              </w:rPr>
+              <w:t>Siapco</w:t>
+            </w:r>
+            <w:proofErr w:type="spellEnd"/>
+            <w:r>
+              <w:rPr>
+                <w:rFonts w:cs="Times New Roman"/>
+                <w:sz w:val="20"/>
+                <w:szCs w:val="20"/>
+              </w:rPr>
+              <w:t xml:space="preserve"> 2021</w:t>
             </w:r>
           </w:p>
         </w:tc>
@@ -21860,7 +23500,23 @@
           <w:sz w:val="20"/>
           <w:szCs w:val="20"/>
         </w:rPr>
-        <w:t xml:space="preserve">For example, if subjects on a 2,000 calorie diet consumed 30% fat, with 75% of the fat from avocado, then the E % from fat as </w:t>
+        <w:t xml:space="preserve">For example, if subjects on a </w:t>
+      </w:r>
+      <w:proofErr w:type="gramStart"/>
+      <w:r>
+        <w:rPr>
+          <w:sz w:val="20"/>
+          <w:szCs w:val="20"/>
+        </w:rPr>
+        <w:t>2,000 calorie</w:t>
+      </w:r>
+      <w:proofErr w:type="gramEnd"/>
+      <w:r>
+        <w:rPr>
+          <w:sz w:val="20"/>
+          <w:szCs w:val="20"/>
+        </w:rPr>
+        <w:t xml:space="preserve"> diet consumed 30% fat, with 75% of the fat from avocado, then the E % from fat as </w:t>
       </w:r>
       <w:r>
         <w:rPr>
@@ -22755,7 +24411,6 @@
           <w:docPart w:val="DefaultPlaceholder_-1854013440"/>
         </w:placeholder>
       </w:sdtPr>
-      <w:sdtEndPr/>
       <w:sdtContent>
         <w:p>
           <w:pPr>
@@ -22794,7 +24449,35 @@
             <w:rPr>
               <w:sz w:val="20"/>
             </w:rPr>
-            <w:t>2. Mao X, Chen C, Xun P, Daviglus ML, Steffen LM, Jacobs DR, et al. Intake of Vegetables and Fruits Through Young Adulthood Is Associated with Better Cognitive Function in Midlife in the US General Population. J Nutr. 2019;149(8):1424–33.</w:t>
+            <w:t xml:space="preserve">2. Mao X, Chen C, Xun P, </w:t>
+          </w:r>
+          <w:proofErr w:type="spellStart"/>
+          <w:r>
+            <w:rPr>
+              <w:sz w:val="20"/>
+            </w:rPr>
+            <w:t>Daviglus</w:t>
+          </w:r>
+          <w:proofErr w:type="spellEnd"/>
+          <w:r>
+            <w:rPr>
+              <w:sz w:val="20"/>
+            </w:rPr>
+            <w:t xml:space="preserve"> ML, Steffen LM, Jacobs DR, et al. Intake of Vegetables and Fruits Through Young Adulthood Is Associated with Better Cognitive Function in Midlife in the US General Population. J </w:t>
+          </w:r>
+          <w:proofErr w:type="spellStart"/>
+          <w:r>
+            <w:rPr>
+              <w:sz w:val="20"/>
+            </w:rPr>
+            <w:t>Nutr</w:t>
+          </w:r>
+          <w:proofErr w:type="spellEnd"/>
+          <w:r>
+            <w:rPr>
+              <w:sz w:val="20"/>
+            </w:rPr>
+            <w:t>. 2019;149(8):1424–33.</w:t>
           </w:r>
         </w:p>
         <w:p>
@@ -22809,7 +24492,35 @@
             <w:rPr>
               <w:sz w:val="20"/>
             </w:rPr>
-            <w:t>3. Senn MK, Goodarzi MO, Ramesh G, Allison MA, Graff M, Young KL, et al. Associations between avocado intake and measures of glucose and insulin homeostasis in Hispanic individuals with and without type 2 diabetes: Results from the Hispanic Community Health Study/Study of Latinos (HCHS/SOL). Nutr, Metab Cardiovasc Dis. 2023;33(12):2428–39.</w:t>
+            <w:t xml:space="preserve">3. Senn MK, Goodarzi MO, Ramesh G, Allison MA, Graff M, Young KL, et al. Associations between avocado intake and measures of glucose and insulin homeostasis in Hispanic individuals with and without type 2 diabetes: Results from the Hispanic Community Health Study/Study of Latinos (HCHS/SOL). </w:t>
+          </w:r>
+          <w:proofErr w:type="spellStart"/>
+          <w:r>
+            <w:rPr>
+              <w:sz w:val="20"/>
+            </w:rPr>
+            <w:t>Nutr</w:t>
+          </w:r>
+          <w:proofErr w:type="spellEnd"/>
+          <w:r>
+            <w:rPr>
+              <w:sz w:val="20"/>
+            </w:rPr>
+            <w:t xml:space="preserve">, </w:t>
+          </w:r>
+          <w:proofErr w:type="spellStart"/>
+          <w:r>
+            <w:rPr>
+              <w:sz w:val="20"/>
+            </w:rPr>
+            <w:t>Metab</w:t>
+          </w:r>
+          <w:proofErr w:type="spellEnd"/>
+          <w:r>
+            <w:rPr>
+              <w:sz w:val="20"/>
+            </w:rPr>
+            <w:t xml:space="preserve"> Cardiovasc Dis. 2023;33(12):2428–39.</w:t>
           </w:r>
         </w:p>
         <w:p>
@@ -22824,7 +24535,21 @@
             <w:rPr>
               <w:sz w:val="20"/>
             </w:rPr>
-            <w:t>4. Fulgoni VL, Dreher M, Davenport AJ. Avocado consumption is associated with better diet quality and nutrient intake, and lower metabolic syndrome risk in US adults: results from the National Health and Nutrition Examination Survey (NHANES) 2001–2008. Nutr J. 2013;12(1):1.</w:t>
+            <w:t xml:space="preserve">4. Fulgoni VL, Dreher M, Davenport AJ. Avocado consumption is associated with better diet quality and nutrient intake, and lower metabolic syndrome risk in US adults: results from the National Health and Nutrition Examination Survey (NHANES) 2001–2008. </w:t>
+          </w:r>
+          <w:proofErr w:type="spellStart"/>
+          <w:r>
+            <w:rPr>
+              <w:sz w:val="20"/>
+            </w:rPr>
+            <w:t>Nutr</w:t>
+          </w:r>
+          <w:proofErr w:type="spellEnd"/>
+          <w:r>
+            <w:rPr>
+              <w:sz w:val="20"/>
+            </w:rPr>
+            <w:t xml:space="preserve"> J. 2013;12(1):1.</w:t>
           </w:r>
         </w:p>
         <w:p>
@@ -22839,7 +24564,35 @@
             <w:rPr>
               <w:sz w:val="20"/>
             </w:rPr>
-            <w:t>5. Cheng FW, Ford NA, Wood AC, Tracy R. Avocado consumption and markers of inflammation: results from the Multi-Ethnic Study of Atherosclerosis (MESA). Eur J Nutr. 2023;62(5):2105–13.</w:t>
+            <w:t xml:space="preserve">5. Cheng FW, Ford NA, Wood AC, Tracy R. Avocado consumption and markers of inflammation: results from the Multi-Ethnic Study of Atherosclerosis (MESA). </w:t>
+          </w:r>
+          <w:proofErr w:type="spellStart"/>
+          <w:r>
+            <w:rPr>
+              <w:sz w:val="20"/>
+            </w:rPr>
+            <w:t>Eur</w:t>
+          </w:r>
+          <w:proofErr w:type="spellEnd"/>
+          <w:r>
+            <w:rPr>
+              <w:sz w:val="20"/>
+            </w:rPr>
+            <w:t xml:space="preserve"> J </w:t>
+          </w:r>
+          <w:proofErr w:type="spellStart"/>
+          <w:r>
+            <w:rPr>
+              <w:sz w:val="20"/>
+            </w:rPr>
+            <w:t>Nutr</w:t>
+          </w:r>
+          <w:proofErr w:type="spellEnd"/>
+          <w:r>
+            <w:rPr>
+              <w:sz w:val="20"/>
+            </w:rPr>
+            <w:t>. 2023;62(5):2105–13.</w:t>
           </w:r>
         </w:p>
         <w:p>
@@ -22854,7 +24607,21 @@
             <w:rPr>
               <w:sz w:val="20"/>
             </w:rPr>
-            <w:t>6. Pacheco LS, Li Y, Rimm EB, Manson JE, Sun Q, Rexrode K, et al. Avocado Consumption and Risk of Cardiovascular Disease in US Adults. J Am Hear Assoc. 2022;11(7):e024014.</w:t>
+            <w:t xml:space="preserve">6. Pacheco LS, Li Y, Rimm EB, Manson JE, Sun Q, Rexrode K, et al. Avocado Consumption and Risk of Cardiovascular Disease in US Adults. J Am </w:t>
+          </w:r>
+          <w:proofErr w:type="gramStart"/>
+          <w:r>
+            <w:rPr>
+              <w:sz w:val="20"/>
+            </w:rPr>
+            <w:t>Hear</w:t>
+          </w:r>
+          <w:proofErr w:type="gramEnd"/>
+          <w:r>
+            <w:rPr>
+              <w:sz w:val="20"/>
+            </w:rPr>
+            <w:t xml:space="preserve"> Assoc. 2022;11(7):e024014.</w:t>
           </w:r>
         </w:p>
         <w:p>
@@ -22950,46 +24717,17 @@
 <w:hdr xmlns:wpc="http://schemas.microsoft.com/office/word/2010/wordprocessingCanvas" xmlns:cx="http://schemas.microsoft.com/office/drawing/2014/chartex" xmlns:cx1="http://schemas.microsoft.com/office/drawing/2015/9/8/chartex" xmlns:cx2="http://schemas.microsoft.com/office/drawing/2015/10/21/chartex" xmlns:cx3="http://schemas.microsoft.com/office/drawing/2016/5/9/chartex" xmlns:cx4="http://schemas.microsoft.com/office/drawing/2016/5/10/chartex" xmlns:cx5="http://schemas.microsoft.com/office/drawing/2016/5/11/chartex" xmlns:cx6="http://schemas.microsoft.com/office/drawing/2016/5/12/chartex" xmlns:cx7="http://schemas.microsoft.com/office/drawing/2016/5/13/chartex" xmlns:cx8="http://schemas.microsoft.com/office/drawing/2016/5/14/chartex" xmlns:mc="http://schemas.openxmlformats.org/markup-compatibility/2006" xmlns:aink="http://schemas.microsoft.com/office/drawing/2016/ink" xmlns:am3d="http://schemas.microsoft.com/office/drawing/2017/model3d" xmlns:o="urn:schemas-microsoft-com:office:office" xmlns:oel="http://schemas.microsoft.com/office/2019/extlst" xmlns:r="http://schemas.openxmlformats.org/officeDocument/2006/relationships" xmlns:m="http://schemas.openxmlformats.org/officeDocument/2006/math" xmlns:v="urn:schemas-microsoft-com:vml" xmlns:wp14="http://schemas.microsoft.com/office/word/2010/wordprocessingDrawing" xmlns:wp="http://schemas.openxmlformats.org/drawingml/2006/wordprocessingDrawing" xmlns:w10="urn:schemas-microsoft-com:office:word" xmlns:w="http://schemas.openxmlformats.org/wordprocessingml/2006/main" xmlns:w14="http://schemas.microsoft.com/office/word/2010/wordml" xmlns:w15="http://schemas.microsoft.com/office/word/2012/wordml" xmlns:w16cex="http://schemas.microsoft.com/office/word/2018/wordml/cex" xmlns:w16cid="http://schemas.microsoft.com/office/word/2016/wordml/cid" xmlns:w16="http://schemas.microsoft.com/office/word/2018/wordml" xmlns:w16du="http://schemas.microsoft.com/office/word/2023/wordml/word16du" xmlns:w16sdtdh="http://schemas.microsoft.com/office/word/2020/wordml/sdtdatahash" xmlns:w16se="http://schemas.microsoft.com/office/word/2015/wordml/symex" xmlns:wpg="http://schemas.microsoft.com/office/word/2010/wordprocessingGroup" xmlns:wpi="http://schemas.microsoft.com/office/word/2010/wordprocessingInk" xmlns:wne="http://schemas.microsoft.com/office/word/2006/wordml" xmlns:wps="http://schemas.microsoft.com/office/word/2010/wordprocessingShape" mc:Ignorable="w14 w15 w16se w16cid w16 w16cex w16sdtdh w16du wp14">
   <w:p>
     <w:pPr>
-      <w:jc w:val="center"/>
+      <w:pStyle w:val="Header"/>
       <w:rPr>
-        <w:i/>
-        <w:iCs/>
-        <w:sz w:val="28"/>
-        <w:szCs w:val="28"/>
+        <w:lang w:val="en-US"/>
       </w:rPr>
     </w:pPr>
     <w:r>
       <w:rPr>
-        <w:i/>
-        <w:iCs/>
-        <w:sz w:val="28"/>
-        <w:szCs w:val="28"/>
+        <w:lang w:val="en-US"/>
       </w:rPr>
-      <w:t xml:space="preserve">2022-09 Avocado </w:t>
+      <w:t>Scoping Review of Avocado Intake and Health- Supplementary material</w:t>
     </w:r>
-    <w:r>
-      <w:rPr>
-        <w:i/>
-        <w:iCs/>
-        <w:sz w:val="28"/>
-        <w:szCs w:val="28"/>
-      </w:rPr>
-      <w:t>Data Extraction</w:t>
-    </w:r>
-    <w:r>
-      <w:rPr>
-        <w:i/>
-        <w:iCs/>
-        <w:sz w:val="28"/>
-        <w:szCs w:val="28"/>
-      </w:rPr>
-      <w:t xml:space="preserve"> SOP</w:t>
-    </w:r>
-  </w:p>
-  <w:p>
-    <w:pPr>
-      <w:pStyle w:val="Header"/>
-    </w:pPr>
   </w:p>
 </w:hdr>
 </file>
@@ -25294,7 +27032,9 @@
     <w:rsid w:val="003501EB"/>
     <w:rsid w:val="003568BF"/>
     <w:rsid w:val="003F5561"/>
+    <w:rsid w:val="0042784B"/>
     <w:rsid w:val="00556F32"/>
+    <w:rsid w:val="00577534"/>
     <w:rsid w:val="006D181A"/>
     <w:rsid w:val="007870BF"/>
     <w:rsid w:val="00794DFC"/>
@@ -26355,6 +28095,19 @@
 </file>
 
 <file path=customXml/item2.xml><?xml version="1.0" encoding="utf-8"?>
+<?mso-contentType ?>
+<FormTemplates xmlns="http://schemas.microsoft.com/sharepoint/v3/contenttype/forms">
+  <Display>DocumentLibraryForm</Display>
+  <Edit>DocumentLibraryForm</Edit>
+  <New>DocumentLibraryForm</New>
+</FormTemplates>
+</file>
+
+<file path=customXml/item3.xml><?xml version="1.0" encoding="utf-8"?>
+<b:Sources xmlns:b="http://schemas.openxmlformats.org/officeDocument/2006/bibliography" xmlns="http://schemas.openxmlformats.org/officeDocument/2006/bibliography" SelectedStyle="\APASixthEditionOfficeOnline.xsl" StyleName="APA" Version="6"/>
+</file>
+
+<file path=customXml/item4.xml><?xml version="1.0" encoding="utf-8"?>
 <p:properties xmlns:p="http://schemas.microsoft.com/office/2006/metadata/properties" xmlns:xsi="http://www.w3.org/2001/XMLSchema-instance" xmlns:pc="http://schemas.microsoft.com/office/infopath/2007/PartnerControls">
   <documentManagement>
     <TaxCatchAll xmlns="6fecc678-ac11-4f91-9789-3fa85fc56059" xsi:nil="true"/>
@@ -26370,19 +28123,6 @@
     </SharedWithUsers>
   </documentManagement>
 </p:properties>
-</file>
-
-<file path=customXml/item3.xml><?xml version="1.0" encoding="utf-8"?>
-<b:Sources xmlns:b="http://schemas.openxmlformats.org/officeDocument/2006/bibliography" xmlns="http://schemas.openxmlformats.org/officeDocument/2006/bibliography" SelectedStyle="\APASixthEditionOfficeOnline.xsl" StyleName="APA" Version="6"/>
-</file>
-
-<file path=customXml/item4.xml><?xml version="1.0" encoding="utf-8"?>
-<?mso-contentType ?>
-<FormTemplates xmlns="http://schemas.microsoft.com/sharepoint/v3/contenttype/forms">
-  <Display>DocumentLibraryForm</Display>
-  <Edit>DocumentLibraryForm</Edit>
-  <New>DocumentLibraryForm</New>
-</FormTemplates>
 </file>
 
 <file path=customXml/itemProps1.xml><?xml version="1.0" encoding="utf-8"?>
@@ -26405,12 +28145,9 @@
 </file>
 
 <file path=customXml/itemProps2.xml><?xml version="1.0" encoding="utf-8"?>
-<ds:datastoreItem xmlns:ds="http://schemas.openxmlformats.org/officeDocument/2006/customXml" ds:itemID="{799DC3EA-4765-4CB5-A873-47CB44C7F818}">
+<ds:datastoreItem xmlns:ds="http://schemas.openxmlformats.org/officeDocument/2006/customXml" ds:itemID="{530EBC72-521A-4E90-A834-6D1293F335B1}">
   <ds:schemaRefs>
-    <ds:schemaRef ds:uri="http://schemas.microsoft.com/office/2006/metadata/properties"/>
-    <ds:schemaRef ds:uri="http://schemas.microsoft.com/office/infopath/2007/PartnerControls"/>
-    <ds:schemaRef ds:uri="6fecc678-ac11-4f91-9789-3fa85fc56059"/>
-    <ds:schemaRef ds:uri="7d20898b-5885-4c0d-afcc-9281a2cc27ff"/>
+    <ds:schemaRef ds:uri="http://schemas.microsoft.com/sharepoint/v3/contenttype/forms"/>
   </ds:schemaRefs>
 </ds:datastoreItem>
 </file>
@@ -26424,9 +28161,12 @@
 </file>
 
 <file path=customXml/itemProps4.xml><?xml version="1.0" encoding="utf-8"?>
-<ds:datastoreItem xmlns:ds="http://schemas.openxmlformats.org/officeDocument/2006/customXml" ds:itemID="{530EBC72-521A-4E90-A834-6D1293F335B1}">
+<ds:datastoreItem xmlns:ds="http://schemas.openxmlformats.org/officeDocument/2006/customXml" ds:itemID="{799DC3EA-4765-4CB5-A873-47CB44C7F818}">
   <ds:schemaRefs>
-    <ds:schemaRef ds:uri="http://schemas.microsoft.com/sharepoint/v3/contenttype/forms"/>
+    <ds:schemaRef ds:uri="http://schemas.microsoft.com/office/2006/metadata/properties"/>
+    <ds:schemaRef ds:uri="http://schemas.microsoft.com/office/infopath/2007/PartnerControls"/>
+    <ds:schemaRef ds:uri="6fecc678-ac11-4f91-9789-3fa85fc56059"/>
+    <ds:schemaRef ds:uri="7d20898b-5885-4c0d-afcc-9281a2cc27ff"/>
   </ds:schemaRefs>
 </ds:datastoreItem>
 </file>
</xml_diff>